<commit_message>
Ajout des classes utilisateurs et modification pour la bd
</commit_message>
<xml_diff>
--- a/NormesProgrammation.docx
+++ b/NormesProgrammation.docx
@@ -1,10 +1,10 @@
 
 <file path=word/document.xml><?xml version="1.0" encoding="utf-8"?>
-<w:document xmlns:wpc="http://schemas.microsoft.com/office/word/2010/wordprocessingCanvas" xmlns:mc="http://schemas.openxmlformats.org/markup-compatibility/2006" xmlns:o="urn:schemas-microsoft-com:office:office" xmlns:r="http://schemas.openxmlformats.org/officeDocument/2006/relationships" xmlns:m="http://schemas.openxmlformats.org/officeDocument/2006/math" xmlns:v="urn:schemas-microsoft-com:vml" xmlns:wp14="http://schemas.microsoft.com/office/word/2010/wordprocessingDrawing" xmlns:wp="http://schemas.openxmlformats.org/drawingml/2006/wordprocessingDrawing" xmlns:w10="urn:schemas-microsoft-com:office:word" xmlns:w="http://schemas.openxmlformats.org/wordprocessingml/2006/main" xmlns:w14="http://schemas.microsoft.com/office/word/2010/wordml" xmlns:wpg="http://schemas.microsoft.com/office/word/2010/wordprocessingGroup" xmlns:wpi="http://schemas.microsoft.com/office/word/2010/wordprocessingInk" xmlns:wne="http://schemas.microsoft.com/office/word/2006/wordml" xmlns:wps="http://schemas.microsoft.com/office/word/2010/wordprocessingShape" mc:Ignorable="w14 wp14">
+<w:document xmlns:ve="http://schemas.openxmlformats.org/markup-compatibility/2006" xmlns:o="urn:schemas-microsoft-com:office:office" xmlns:r="http://schemas.openxmlformats.org/officeDocument/2006/relationships" xmlns:m="http://schemas.openxmlformats.org/officeDocument/2006/math" xmlns:v="urn:schemas-microsoft-com:vml" xmlns:wp="http://schemas.openxmlformats.org/drawingml/2006/wordprocessingDrawing" xmlns:w10="urn:schemas-microsoft-com:office:word" xmlns:w="http://schemas.openxmlformats.org/wordprocessingml/2006/main" xmlns:wne="http://schemas.microsoft.com/office/word/2006/wordml">
   <w:body>
     <w:p>
       <w:pPr>
-        <w:pStyle w:val="Paragraphedeliste"/>
+        <w:pStyle w:val="ListParagraph"/>
         <w:autoSpaceDE w:val="0"/>
         <w:autoSpaceDN w:val="0"/>
         <w:adjustRightInd w:val="0"/>
@@ -32,7 +32,7 @@
     </w:p>
     <w:p>
       <w:pPr>
-        <w:pStyle w:val="Paragraphedeliste"/>
+        <w:pStyle w:val="ListParagraph"/>
         <w:autoSpaceDE w:val="0"/>
         <w:autoSpaceDN w:val="0"/>
         <w:adjustRightInd w:val="0"/>
@@ -87,41 +87,7 @@
           <w:sz w:val="24"/>
           <w:szCs w:val="24"/>
         </w:rPr>
-        <w:t xml:space="preserve"> Chaque membre de l’équipe </w:t>
-      </w:r>
-      <w:proofErr w:type="spellStart"/>
-      <w:r>
-        <w:rPr>
-          <w:rFonts w:ascii="Helvetica" w:hAnsi="Helvetica" w:cs="Helvetica"/>
-          <w:sz w:val="24"/>
-          <w:szCs w:val="24"/>
-        </w:rPr>
-        <w:t>à</w:t>
-      </w:r>
-      <w:proofErr w:type="spellEnd"/>
-      <w:r>
-        <w:rPr>
-          <w:rFonts w:ascii="Helvetica" w:hAnsi="Helvetica" w:cs="Helvetica"/>
-          <w:sz w:val="24"/>
-          <w:szCs w:val="24"/>
-        </w:rPr>
-        <w:t xml:space="preserve"> pour </w:t>
-      </w:r>
-      <w:r>
-        <w:rPr>
-          <w:rFonts w:ascii="Helvetica" w:hAnsi="Helvetica" w:cs="Helvetica"/>
-          <w:sz w:val="24"/>
-          <w:szCs w:val="24"/>
-        </w:rPr>
-        <w:t>tâche</w:t>
-      </w:r>
-      <w:r>
-        <w:rPr>
-          <w:rFonts w:ascii="Helvetica" w:hAnsi="Helvetica" w:cs="Helvetica"/>
-          <w:sz w:val="24"/>
-          <w:szCs w:val="24"/>
-        </w:rPr>
-        <w:t xml:space="preserve"> de lire ce document et de mettre en pratique les éléments mentionnés dans ce documen</w:t>
+        <w:t xml:space="preserve"> Chaque membre de l’équipe à pour tache de lire ce document et de mettre en pratique les éléments mentionnés dans ce documen</w:t>
       </w:r>
       <w:r>
         <w:rPr>
@@ -149,7 +115,7 @@
     </w:p>
     <w:p>
       <w:pPr>
-        <w:pStyle w:val="Paragraphedeliste"/>
+        <w:pStyle w:val="ListParagraph"/>
         <w:numPr>
           <w:ilvl w:val="0"/>
           <w:numId w:val="2"/>
@@ -180,7 +146,7 @@
     </w:p>
     <w:p>
       <w:pPr>
-        <w:pStyle w:val="Paragraphedeliste"/>
+        <w:pStyle w:val="ListParagraph"/>
         <w:autoSpaceDE w:val="0"/>
         <w:autoSpaceDN w:val="0"/>
         <w:adjustRightInd w:val="0"/>
@@ -217,31 +183,7 @@
           <w:sz w:val="24"/>
           <w:szCs w:val="24"/>
         </w:rPr>
-        <w:t xml:space="preserve"> Il est donc important de bien commenter en tout temps chacun des éléments suscitant une </w:t>
-      </w:r>
-      <w:r>
-        <w:rPr>
-          <w:rFonts w:ascii="Helvetica" w:hAnsi="Helvetica" w:cs="Helvetica"/>
-          <w:sz w:val="24"/>
-          <w:szCs w:val="24"/>
-        </w:rPr>
-        <w:t>compréhension</w:t>
-      </w:r>
-      <w:r>
-        <w:rPr>
-          <w:rFonts w:ascii="Helvetica" w:hAnsi="Helvetica" w:cs="Helvetica"/>
-          <w:sz w:val="24"/>
-          <w:szCs w:val="24"/>
-        </w:rPr>
-        <w:t xml:space="preserve">, en évitant de surcharger le code avec des commentaires non pertinent. </w:t>
-      </w:r>
-      <w:r>
-        <w:rPr>
-          <w:rFonts w:ascii="Helvetica" w:hAnsi="Helvetica" w:cs="Helvetica"/>
-          <w:sz w:val="24"/>
-          <w:szCs w:val="24"/>
-        </w:rPr>
-        <w:t>La langue qui serait utilisé est le français.</w:t>
+        <w:t xml:space="preserve"> Il est donc important de bien commenter en tout temps chacun des éléments suscitant une compréhention, en évitant de surcharger le code avec des commentaires non pertinent. </w:t>
       </w:r>
     </w:p>
     <w:p>
@@ -262,7 +204,7 @@
     </w:p>
     <w:p>
       <w:pPr>
-        <w:pStyle w:val="Paragraphedeliste"/>
+        <w:pStyle w:val="ListParagraph"/>
         <w:numPr>
           <w:ilvl w:val="1"/>
           <w:numId w:val="3"/>
@@ -280,7 +222,6 @@
           <w:szCs w:val="28"/>
         </w:rPr>
       </w:pPr>
-      <w:proofErr w:type="spellStart"/>
       <w:r>
         <w:rPr>
           <w:rFonts w:ascii="Helvetica-Bold" w:hAnsi="Helvetica-Bold" w:cs="Helvetica-Bold"/>
@@ -292,7 +233,6 @@
         </w:rPr>
         <w:t>Fichiers</w:t>
       </w:r>
-      <w:proofErr w:type="spellEnd"/>
       <w:r>
         <w:rPr>
           <w:rFonts w:ascii="Helvetica-Bold" w:hAnsi="Helvetica-Bold" w:cs="Helvetica-Bold"/>
@@ -307,7 +247,7 @@
     </w:p>
     <w:p>
       <w:pPr>
-        <w:pStyle w:val="Paragraphedeliste"/>
+        <w:pStyle w:val="ListParagraph"/>
         <w:autoSpaceDE w:val="0"/>
         <w:autoSpaceDN w:val="0"/>
         <w:adjustRightInd w:val="0"/>
@@ -383,6 +323,7 @@
           <w:color w:val="000000"/>
           <w:sz w:val="20"/>
           <w:szCs w:val="20"/>
+          <w:lang w:eastAsia="en-CA"/>
         </w:rPr>
         <w:drawing>
           <wp:inline distT="0" distB="0" distL="0" distR="0">
@@ -402,7 +343,7 @@
                     </pic:cNvPicPr>
                   </pic:nvPicPr>
                   <pic:blipFill>
-                    <a:blip r:embed="rId8"/>
+                    <a:blip r:embed="rId7"/>
                     <a:srcRect/>
                     <a:stretch>
                       <a:fillRect/>
@@ -447,7 +388,7 @@
     </w:p>
     <w:p>
       <w:pPr>
-        <w:pStyle w:val="Paragraphedeliste"/>
+        <w:pStyle w:val="ListParagraph"/>
         <w:numPr>
           <w:ilvl w:val="1"/>
           <w:numId w:val="3"/>
@@ -501,7 +442,7 @@
     </w:p>
     <w:p>
       <w:pPr>
-        <w:pStyle w:val="Paragraphedeliste"/>
+        <w:pStyle w:val="ListParagraph"/>
         <w:autoSpaceDE w:val="0"/>
         <w:autoSpaceDN w:val="0"/>
         <w:adjustRightInd w:val="0"/>
@@ -586,6 +527,7 @@
           <w:color w:val="000000"/>
           <w:sz w:val="20"/>
           <w:szCs w:val="20"/>
+          <w:lang w:eastAsia="en-CA"/>
         </w:rPr>
         <w:drawing>
           <wp:inline distT="0" distB="0" distL="0" distR="0">
@@ -605,7 +547,7 @@
                     </pic:cNvPicPr>
                   </pic:nvPicPr>
                   <pic:blipFill>
-                    <a:blip r:embed="rId9"/>
+                    <a:blip r:embed="rId8"/>
                     <a:srcRect/>
                     <a:stretch>
                       <a:fillRect/>
@@ -650,7 +592,7 @@
     </w:p>
     <w:p>
       <w:pPr>
-        <w:pStyle w:val="Paragraphedeliste"/>
+        <w:pStyle w:val="ListParagraph"/>
         <w:numPr>
           <w:ilvl w:val="1"/>
           <w:numId w:val="3"/>
@@ -668,7 +610,6 @@
           <w:szCs w:val="28"/>
         </w:rPr>
       </w:pPr>
-      <w:proofErr w:type="spellStart"/>
       <w:r>
         <w:rPr>
           <w:rFonts w:ascii="Helvetica-Bold" w:hAnsi="Helvetica-Bold" w:cs="Helvetica-Bold"/>
@@ -678,9 +619,8 @@
           <w:sz w:val="28"/>
           <w:szCs w:val="28"/>
         </w:rPr>
-        <w:t>Fonctions</w:t>
-      </w:r>
-      <w:proofErr w:type="spellEnd"/>
+        <w:t>Fonctions et Méthodes</w:t>
+      </w:r>
       <w:r>
         <w:rPr>
           <w:rFonts w:ascii="Helvetica-Bold" w:hAnsi="Helvetica-Bold" w:cs="Helvetica-Bold"/>
@@ -690,36 +630,12 @@
           <w:sz w:val="28"/>
           <w:szCs w:val="28"/>
         </w:rPr>
-        <w:t xml:space="preserve"> et </w:t>
-      </w:r>
-      <w:proofErr w:type="spellStart"/>
-      <w:r>
-        <w:rPr>
-          <w:rFonts w:ascii="Helvetica-Bold" w:hAnsi="Helvetica-Bold" w:cs="Helvetica-Bold"/>
-          <w:b/>
-          <w:bCs/>
-          <w:color w:val="000000"/>
-          <w:sz w:val="28"/>
-          <w:szCs w:val="28"/>
-        </w:rPr>
-        <w:t>Méthodes</w:t>
-      </w:r>
-      <w:proofErr w:type="spellEnd"/>
-      <w:r>
-        <w:rPr>
-          <w:rFonts w:ascii="Helvetica-Bold" w:hAnsi="Helvetica-Bold" w:cs="Helvetica-Bold"/>
-          <w:b/>
-          <w:bCs/>
-          <w:color w:val="000000"/>
-          <w:sz w:val="28"/>
-          <w:szCs w:val="28"/>
-        </w:rPr>
         <w:t xml:space="preserve"> :</w:t>
       </w:r>
     </w:p>
     <w:p>
       <w:pPr>
-        <w:pStyle w:val="Paragraphedeliste"/>
+        <w:pStyle w:val="ListParagraph"/>
         <w:autoSpaceDE w:val="0"/>
         <w:autoSpaceDN w:val="0"/>
         <w:adjustRightInd w:val="0"/>
@@ -797,6 +713,7 @@
           <w:color w:val="57A74A"/>
           <w:sz w:val="16"/>
           <w:szCs w:val="16"/>
+          <w:lang w:eastAsia="en-CA"/>
         </w:rPr>
         <w:drawing>
           <wp:inline distT="0" distB="0" distL="0" distR="0">
@@ -816,7 +733,7 @@
                     </pic:cNvPicPr>
                   </pic:nvPicPr>
                   <pic:blipFill>
-                    <a:blip r:embed="rId10"/>
+                    <a:blip r:embed="rId9"/>
                     <a:srcRect/>
                     <a:stretch>
                       <a:fillRect/>
@@ -847,7 +764,7 @@
     </w:p>
     <w:p>
       <w:pPr>
-        <w:pStyle w:val="Paragraphedeliste"/>
+        <w:pStyle w:val="ListParagraph"/>
         <w:autoSpaceDE w:val="0"/>
         <w:autoSpaceDN w:val="0"/>
         <w:adjustRightInd w:val="0"/>
@@ -864,7 +781,7 @@
     </w:p>
     <w:p>
       <w:pPr>
-        <w:pStyle w:val="Paragraphedeliste"/>
+        <w:pStyle w:val="ListParagraph"/>
         <w:numPr>
           <w:ilvl w:val="1"/>
           <w:numId w:val="3"/>
@@ -881,7 +798,6 @@
           <w:szCs w:val="28"/>
         </w:rPr>
       </w:pPr>
-      <w:proofErr w:type="spellStart"/>
       <w:r>
         <w:rPr>
           <w:rFonts w:ascii="Helvetica-Bold" w:hAnsi="Helvetica-Bold" w:cs="Helvetica-Bold"/>
@@ -893,7 +809,6 @@
         <w:lastRenderedPageBreak/>
         <w:t>Algorithmes</w:t>
       </w:r>
-      <w:proofErr w:type="spellEnd"/>
       <w:r>
         <w:rPr>
           <w:rFonts w:ascii="Helvetica-Bold" w:hAnsi="Helvetica-Bold" w:cs="Helvetica-Bold"/>
@@ -907,7 +822,7 @@
     </w:p>
     <w:p>
       <w:pPr>
-        <w:pStyle w:val="Paragraphedeliste"/>
+        <w:pStyle w:val="ListParagraph"/>
         <w:autoSpaceDE w:val="0"/>
         <w:autoSpaceDN w:val="0"/>
         <w:adjustRightInd w:val="0"/>
@@ -1040,7 +955,23 @@
           <w:sz w:val="24"/>
           <w:szCs w:val="24"/>
         </w:rPr>
-        <w:t>La nomenclature consiste à la façon de nommer et classer les termes que nous utilisés dans le domaine de la programmation.</w:t>
+        <w:t>La nomenclature consiste à la façon de nommer et classer les termes que nous utilisés dans le domaine</w:t>
+      </w:r>
+      <w:r>
+        <w:rPr>
+          <w:rFonts w:ascii="Helvetica" w:hAnsi="Helvetica" w:cs="Helvetica"/>
+          <w:sz w:val="24"/>
+          <w:szCs w:val="24"/>
+        </w:rPr>
+        <w:t xml:space="preserve"> </w:t>
+      </w:r>
+      <w:r>
+        <w:rPr>
+          <w:rFonts w:ascii="Helvetica" w:hAnsi="Helvetica" w:cs="Helvetica"/>
+          <w:sz w:val="24"/>
+          <w:szCs w:val="24"/>
+        </w:rPr>
+        <w:t>de la programmation.</w:t>
       </w:r>
     </w:p>
     <w:p>
@@ -1160,6 +1091,7 @@
           <w:noProof/>
           <w:sz w:val="24"/>
           <w:szCs w:val="24"/>
+          <w:lang w:eastAsia="en-CA"/>
         </w:rPr>
         <w:drawing>
           <wp:inline distT="0" distB="0" distL="0" distR="0">
@@ -1179,7 +1111,7 @@
                     </pic:cNvPicPr>
                   </pic:nvPicPr>
                   <pic:blipFill>
-                    <a:blip r:embed="rId11"/>
+                    <a:blip r:embed="rId10"/>
                     <a:srcRect/>
                     <a:stretch>
                       <a:fillRect/>
@@ -1317,19 +1249,8 @@
           <w:sz w:val="24"/>
           <w:szCs w:val="24"/>
         </w:rPr>
-        <w:t>type</w:t>
-      </w:r>
-      <w:r>
-        <w:rPr>
-          <w:rFonts w:ascii="Helvetica" w:hAnsi="Helvetica" w:cs="Helvetica"/>
-          <w:color w:val="000000"/>
-          <w:sz w:val="24"/>
-          <w:szCs w:val="24"/>
-        </w:rPr>
-        <w:t>. De plus, toujours commencé avec une minuscule pour les noms de variables.</w:t>
-      </w:r>
-      <w:bookmarkStart w:id="0" w:name="_GoBack"/>
-      <w:bookmarkEnd w:id="0"/>
+        <w:t>type :</w:t>
+      </w:r>
     </w:p>
     <w:p>
       <w:pPr>
@@ -1348,11 +1269,11 @@
     </w:p>
     <w:tbl>
       <w:tblPr>
-        <w:tblStyle w:val="Grilledutableau"/>
+        <w:tblStyle w:val="TableGrid"/>
         <w:tblW w:w="0" w:type="auto"/>
         <w:jc w:val="center"/>
         <w:tblInd w:w="426" w:type="dxa"/>
-        <w:tblLook w:val="04A0" w:firstRow="1" w:lastRow="0" w:firstColumn="1" w:lastColumn="0" w:noHBand="0" w:noVBand="1"/>
+        <w:tblLook w:val="04A0"/>
       </w:tblPr>
       <w:tblGrid>
         <w:gridCol w:w="1055"/>
@@ -1379,7 +1300,6 @@
                 <w:szCs w:val="24"/>
               </w:rPr>
             </w:pPr>
-            <w:proofErr w:type="spellStart"/>
             <w:r>
               <w:rPr>
                 <w:rFonts w:ascii="Helvetica" w:hAnsi="Helvetica" w:cs="Helvetica"/>
@@ -1389,7 +1309,6 @@
               </w:rPr>
               <w:t>Préfixe</w:t>
             </w:r>
-            <w:proofErr w:type="spellEnd"/>
           </w:p>
         </w:tc>
         <w:tc>
@@ -1435,7 +1354,6 @@
                 <w:szCs w:val="24"/>
               </w:rPr>
             </w:pPr>
-            <w:proofErr w:type="spellStart"/>
             <w:r>
               <w:rPr>
                 <w:rFonts w:ascii="Helvetica" w:hAnsi="Helvetica" w:cs="Helvetica"/>
@@ -1444,107 +1362,6 @@
                 <w:szCs w:val="24"/>
               </w:rPr>
               <w:t>Exemple</w:t>
-            </w:r>
-            <w:proofErr w:type="spellEnd"/>
-          </w:p>
-        </w:tc>
-      </w:tr>
-      <w:tr>
-        <w:trPr>
-          <w:jc w:val="center"/>
-        </w:trPr>
-        <w:tc>
-          <w:tcPr>
-            <w:tcW w:w="1055" w:type="dxa"/>
-          </w:tcPr>
-          <w:p>
-            <w:pPr>
-              <w:autoSpaceDE w:val="0"/>
-              <w:autoSpaceDN w:val="0"/>
-              <w:adjustRightInd w:val="0"/>
-              <w:rPr>
-                <w:rFonts w:ascii="Helvetica" w:hAnsi="Helvetica" w:cs="Helvetica"/>
-                <w:sz w:val="24"/>
-                <w:szCs w:val="24"/>
-              </w:rPr>
-            </w:pPr>
-            <w:proofErr w:type="spellStart"/>
-            <w:r>
-              <w:rPr>
-                <w:rFonts w:ascii="Helvetica" w:hAnsi="Helvetica" w:cs="Helvetica"/>
-                <w:sz w:val="24"/>
-                <w:szCs w:val="24"/>
-              </w:rPr>
-              <w:t>bo</w:t>
-            </w:r>
-            <w:proofErr w:type="spellEnd"/>
-          </w:p>
-        </w:tc>
-        <w:tc>
-          <w:tcPr>
-            <w:tcW w:w="2171" w:type="dxa"/>
-          </w:tcPr>
-          <w:p>
-            <w:pPr>
-              <w:autoSpaceDE w:val="0"/>
-              <w:autoSpaceDN w:val="0"/>
-              <w:adjustRightInd w:val="0"/>
-              <w:rPr>
-                <w:rFonts w:ascii="Helvetica" w:hAnsi="Helvetica" w:cs="Helvetica"/>
-                <w:sz w:val="24"/>
-                <w:szCs w:val="24"/>
-              </w:rPr>
-            </w:pPr>
-            <w:r>
-              <w:rPr>
-                <w:rFonts w:ascii="Helvetica" w:hAnsi="Helvetica" w:cs="Helvetica"/>
-                <w:sz w:val="24"/>
-                <w:szCs w:val="24"/>
-              </w:rPr>
-              <w:t>bool</w:t>
-            </w:r>
-          </w:p>
-        </w:tc>
-        <w:tc>
-          <w:tcPr>
-            <w:tcW w:w="5103" w:type="dxa"/>
-          </w:tcPr>
-          <w:p>
-            <w:pPr>
-              <w:autoSpaceDE w:val="0"/>
-              <w:autoSpaceDN w:val="0"/>
-              <w:adjustRightInd w:val="0"/>
-              <w:rPr>
-                <w:rFonts w:ascii="Helvetica" w:hAnsi="Helvetica" w:cs="Helvetica"/>
-                <w:sz w:val="24"/>
-                <w:szCs w:val="24"/>
-              </w:rPr>
-            </w:pPr>
-            <w:r>
-              <w:rPr>
-                <w:rFonts w:ascii="Helvetica" w:hAnsi="Helvetica" w:cs="Helvetica"/>
-                <w:sz w:val="24"/>
-                <w:szCs w:val="24"/>
-              </w:rPr>
-              <w:t xml:space="preserve">bool </w:t>
-            </w:r>
-            <w:proofErr w:type="spellStart"/>
-            <w:r>
-              <w:rPr>
-                <w:rFonts w:ascii="Helvetica" w:hAnsi="Helvetica" w:cs="Helvetica"/>
-                <w:sz w:val="24"/>
-                <w:szCs w:val="24"/>
-              </w:rPr>
-              <w:t>boSiValide</w:t>
-            </w:r>
-            <w:proofErr w:type="spellEnd"/>
-            <w:r>
-              <w:rPr>
-                <w:rFonts w:ascii="Helvetica" w:hAnsi="Helvetica" w:cs="Helvetica"/>
-                <w:sz w:val="24"/>
-                <w:szCs w:val="24"/>
-              </w:rPr>
-              <w:t xml:space="preserve"> = true; </w:t>
             </w:r>
           </w:p>
         </w:tc>
@@ -1568,16 +1385,14 @@
                 <w:szCs w:val="24"/>
               </w:rPr>
             </w:pPr>
-            <w:proofErr w:type="spellStart"/>
             <w:r>
               <w:rPr>
                 <w:rFonts w:ascii="Helvetica" w:hAnsi="Helvetica" w:cs="Helvetica"/>
                 <w:sz w:val="24"/>
                 <w:szCs w:val="24"/>
               </w:rPr>
-              <w:t>i</w:t>
+              <w:t>bo</w:t>
             </w:r>
-            <w:proofErr w:type="spellEnd"/>
           </w:p>
         </w:tc>
         <w:tc>
@@ -1595,16 +1410,14 @@
                 <w:szCs w:val="24"/>
               </w:rPr>
             </w:pPr>
-            <w:proofErr w:type="spellStart"/>
             <w:r>
               <w:rPr>
                 <w:rFonts w:ascii="Helvetica" w:hAnsi="Helvetica" w:cs="Helvetica"/>
                 <w:sz w:val="24"/>
                 <w:szCs w:val="24"/>
               </w:rPr>
-              <w:t>int</w:t>
+              <w:t>bool</w:t>
             </w:r>
-            <w:proofErr w:type="spellEnd"/>
           </w:p>
         </w:tc>
         <w:tc>
@@ -1622,41 +1435,13 @@
                 <w:szCs w:val="24"/>
               </w:rPr>
             </w:pPr>
-            <w:proofErr w:type="spellStart"/>
             <w:r>
               <w:rPr>
                 <w:rFonts w:ascii="Helvetica" w:hAnsi="Helvetica" w:cs="Helvetica"/>
                 <w:sz w:val="24"/>
                 <w:szCs w:val="24"/>
               </w:rPr>
-              <w:t>int</w:t>
-            </w:r>
-            <w:proofErr w:type="spellEnd"/>
-            <w:r>
-              <w:rPr>
-                <w:rFonts w:ascii="Helvetica" w:hAnsi="Helvetica" w:cs="Helvetica"/>
-                <w:sz w:val="24"/>
-                <w:szCs w:val="24"/>
-              </w:rPr>
-              <w:t xml:space="preserve"> </w:t>
-            </w:r>
-            <w:proofErr w:type="spellStart"/>
-            <w:r>
-              <w:rPr>
-                <w:rFonts w:ascii="Helvetica" w:hAnsi="Helvetica" w:cs="Helvetica"/>
-                <w:sz w:val="24"/>
-                <w:szCs w:val="24"/>
-              </w:rPr>
-              <w:t>iNombre</w:t>
-            </w:r>
-            <w:proofErr w:type="spellEnd"/>
-            <w:r>
-              <w:rPr>
-                <w:rFonts w:ascii="Helvetica" w:hAnsi="Helvetica" w:cs="Helvetica"/>
-                <w:sz w:val="24"/>
-                <w:szCs w:val="24"/>
-              </w:rPr>
-              <w:t xml:space="preserve"> = 5;</w:t>
+              <w:t xml:space="preserve">bool boSiValide = true; </w:t>
             </w:r>
           </w:p>
         </w:tc>
@@ -1686,7 +1471,7 @@
                 <w:sz w:val="24"/>
                 <w:szCs w:val="24"/>
               </w:rPr>
-              <w:t>f</w:t>
+              <w:t>i</w:t>
             </w:r>
           </w:p>
         </w:tc>
@@ -1711,7 +1496,7 @@
                 <w:sz w:val="24"/>
                 <w:szCs w:val="24"/>
               </w:rPr>
-              <w:t>float</w:t>
+              <w:t>int</w:t>
             </w:r>
           </w:p>
         </w:tc>
@@ -1736,25 +1521,7 @@
                 <w:sz w:val="24"/>
                 <w:szCs w:val="24"/>
               </w:rPr>
-              <w:t xml:space="preserve">float </w:t>
-            </w:r>
-            <w:proofErr w:type="spellStart"/>
-            <w:r>
-              <w:rPr>
-                <w:rFonts w:ascii="Helvetica" w:hAnsi="Helvetica" w:cs="Helvetica"/>
-                <w:sz w:val="24"/>
-                <w:szCs w:val="24"/>
-              </w:rPr>
-              <w:t>fMoyenne</w:t>
-            </w:r>
-            <w:proofErr w:type="spellEnd"/>
-            <w:r>
-              <w:rPr>
-                <w:rFonts w:ascii="Helvetica" w:hAnsi="Helvetica" w:cs="Helvetica"/>
-                <w:sz w:val="24"/>
-                <w:szCs w:val="24"/>
-              </w:rPr>
-              <w:t xml:space="preserve"> = 10.0;</w:t>
+              <w:t>int iNombre = 5;</w:t>
             </w:r>
           </w:p>
         </w:tc>
@@ -1784,7 +1551,7 @@
                 <w:sz w:val="24"/>
                 <w:szCs w:val="24"/>
               </w:rPr>
-              <w:t>d</w:t>
+              <w:t>f</w:t>
             </w:r>
           </w:p>
         </w:tc>
@@ -1809,7 +1576,7 @@
                 <w:sz w:val="24"/>
                 <w:szCs w:val="24"/>
               </w:rPr>
-              <w:t>double</w:t>
+              <w:t>float</w:t>
             </w:r>
           </w:p>
         </w:tc>
@@ -1834,25 +1601,7 @@
                 <w:sz w:val="24"/>
                 <w:szCs w:val="24"/>
               </w:rPr>
-              <w:t xml:space="preserve">double </w:t>
-            </w:r>
-            <w:proofErr w:type="spellStart"/>
-            <w:r>
-              <w:rPr>
-                <w:rFonts w:ascii="Helvetica" w:hAnsi="Helvetica" w:cs="Helvetica"/>
-                <w:sz w:val="24"/>
-                <w:szCs w:val="24"/>
-              </w:rPr>
-              <w:t>dMoyenne</w:t>
-            </w:r>
-            <w:proofErr w:type="spellEnd"/>
-            <w:r>
-              <w:rPr>
-                <w:rFonts w:ascii="Helvetica" w:hAnsi="Helvetica" w:cs="Helvetica"/>
-                <w:sz w:val="24"/>
-                <w:szCs w:val="24"/>
-              </w:rPr>
-              <w:t xml:space="preserve"> = 10.0;</w:t>
+              <w:t>float fMoyenne = 10.0;</w:t>
             </w:r>
           </w:p>
         </w:tc>
@@ -1876,7 +1625,86 @@
                 <w:szCs w:val="24"/>
               </w:rPr>
             </w:pPr>
-            <w:proofErr w:type="spellStart"/>
+            <w:r>
+              <w:rPr>
+                <w:rFonts w:ascii="Helvetica" w:hAnsi="Helvetica" w:cs="Helvetica"/>
+                <w:sz w:val="24"/>
+                <w:szCs w:val="24"/>
+              </w:rPr>
+              <w:t>d</w:t>
+            </w:r>
+          </w:p>
+        </w:tc>
+        <w:tc>
+          <w:tcPr>
+            <w:tcW w:w="2171" w:type="dxa"/>
+          </w:tcPr>
+          <w:p>
+            <w:pPr>
+              <w:autoSpaceDE w:val="0"/>
+              <w:autoSpaceDN w:val="0"/>
+              <w:adjustRightInd w:val="0"/>
+              <w:rPr>
+                <w:rFonts w:ascii="Helvetica" w:hAnsi="Helvetica" w:cs="Helvetica"/>
+                <w:sz w:val="24"/>
+                <w:szCs w:val="24"/>
+              </w:rPr>
+            </w:pPr>
+            <w:r>
+              <w:rPr>
+                <w:rFonts w:ascii="Helvetica" w:hAnsi="Helvetica" w:cs="Helvetica"/>
+                <w:sz w:val="24"/>
+                <w:szCs w:val="24"/>
+              </w:rPr>
+              <w:t>double</w:t>
+            </w:r>
+          </w:p>
+        </w:tc>
+        <w:tc>
+          <w:tcPr>
+            <w:tcW w:w="5103" w:type="dxa"/>
+          </w:tcPr>
+          <w:p>
+            <w:pPr>
+              <w:autoSpaceDE w:val="0"/>
+              <w:autoSpaceDN w:val="0"/>
+              <w:adjustRightInd w:val="0"/>
+              <w:rPr>
+                <w:rFonts w:ascii="Helvetica" w:hAnsi="Helvetica" w:cs="Helvetica"/>
+                <w:sz w:val="24"/>
+                <w:szCs w:val="24"/>
+              </w:rPr>
+            </w:pPr>
+            <w:r>
+              <w:rPr>
+                <w:rFonts w:ascii="Helvetica" w:hAnsi="Helvetica" w:cs="Helvetica"/>
+                <w:sz w:val="24"/>
+                <w:szCs w:val="24"/>
+              </w:rPr>
+              <w:t>double dMoyenne = 10.0;</w:t>
+            </w:r>
+          </w:p>
+        </w:tc>
+      </w:tr>
+      <w:tr>
+        <w:trPr>
+          <w:jc w:val="center"/>
+        </w:trPr>
+        <w:tc>
+          <w:tcPr>
+            <w:tcW w:w="1055" w:type="dxa"/>
+          </w:tcPr>
+          <w:p>
+            <w:pPr>
+              <w:autoSpaceDE w:val="0"/>
+              <w:autoSpaceDN w:val="0"/>
+              <w:adjustRightInd w:val="0"/>
+              <w:rPr>
+                <w:rFonts w:ascii="Helvetica" w:hAnsi="Helvetica" w:cs="Helvetica"/>
+                <w:sz w:val="24"/>
+                <w:szCs w:val="24"/>
+              </w:rPr>
+            </w:pPr>
             <w:r>
               <w:rPr>
                 <w:rFonts w:ascii="Helvetica" w:hAnsi="Helvetica" w:cs="Helvetica"/>
@@ -1885,15 +1713,6 @@
               </w:rPr>
               <w:t>s</w:t>
             </w:r>
-            <w:r>
-              <w:rPr>
-                <w:rFonts w:ascii="Helvetica" w:hAnsi="Helvetica" w:cs="Helvetica"/>
-                <w:sz w:val="24"/>
-                <w:szCs w:val="24"/>
-              </w:rPr>
-              <w:t>tr</w:t>
-            </w:r>
-            <w:proofErr w:type="spellEnd"/>
           </w:p>
         </w:tc>
         <w:tc>
@@ -1942,59 +1761,7 @@
                 <w:sz w:val="24"/>
                 <w:szCs w:val="24"/>
               </w:rPr>
-              <w:t xml:space="preserve">string </w:t>
-            </w:r>
-            <w:proofErr w:type="spellStart"/>
-            <w:r>
-              <w:rPr>
-                <w:rFonts w:ascii="Helvetica" w:hAnsi="Helvetica" w:cs="Helvetica"/>
-                <w:sz w:val="24"/>
-                <w:szCs w:val="24"/>
-              </w:rPr>
-              <w:t>s</w:t>
-            </w:r>
-            <w:r>
-              <w:rPr>
-                <w:rFonts w:ascii="Helvetica" w:hAnsi="Helvetica" w:cs="Helvetica"/>
-                <w:sz w:val="24"/>
-                <w:szCs w:val="24"/>
-              </w:rPr>
-              <w:t>tr</w:t>
-            </w:r>
-            <w:r>
-              <w:rPr>
-                <w:rFonts w:ascii="Helvetica" w:hAnsi="Helvetica" w:cs="Helvetica"/>
-                <w:sz w:val="24"/>
-                <w:szCs w:val="24"/>
-              </w:rPr>
-              <w:t>Message</w:t>
-            </w:r>
-            <w:proofErr w:type="spellEnd"/>
-            <w:r>
-              <w:rPr>
-                <w:rFonts w:ascii="Helvetica" w:hAnsi="Helvetica" w:cs="Helvetica"/>
-                <w:sz w:val="24"/>
-                <w:szCs w:val="24"/>
-              </w:rPr>
-              <w:t xml:space="preserve"> = “</w:t>
-            </w:r>
-            <w:proofErr w:type="spellStart"/>
-            <w:r>
-              <w:rPr>
-                <w:rFonts w:ascii="Helvetica" w:hAnsi="Helvetica" w:cs="Helvetica"/>
-                <w:sz w:val="24"/>
-                <w:szCs w:val="24"/>
-              </w:rPr>
-              <w:t>Coucou</w:t>
-            </w:r>
-            <w:proofErr w:type="spellEnd"/>
-            <w:r>
-              <w:rPr>
-                <w:rFonts w:ascii="Helvetica" w:hAnsi="Helvetica" w:cs="Helvetica"/>
-                <w:sz w:val="24"/>
-                <w:szCs w:val="24"/>
-              </w:rPr>
-              <w:t>”</w:t>
+              <w:t>string sMessage = “Coucou”</w:t>
             </w:r>
           </w:p>
         </w:tc>
@@ -2089,6 +1856,7 @@
           <w:sz w:val="24"/>
           <w:szCs w:val="24"/>
         </w:rPr>
+        <w:lastRenderedPageBreak/>
         <w:t>D’autres préfixes devraient pouvoir s’ajouter :</w:t>
       </w:r>
     </w:p>
@@ -2108,11 +1876,11 @@
     </w:p>
     <w:tbl>
       <w:tblPr>
-        <w:tblStyle w:val="Grilledutableau"/>
+        <w:tblStyle w:val="TableGrid"/>
         <w:tblW w:w="0" w:type="auto"/>
         <w:jc w:val="center"/>
         <w:tblInd w:w="426" w:type="dxa"/>
-        <w:tblLook w:val="04A0" w:firstRow="1" w:lastRow="0" w:firstColumn="1" w:lastColumn="0" w:noHBand="0" w:noVBand="1"/>
+        <w:tblLook w:val="04A0"/>
       </w:tblPr>
       <w:tblGrid>
         <w:gridCol w:w="1055"/>
@@ -2139,7 +1907,6 @@
                 <w:szCs w:val="24"/>
               </w:rPr>
             </w:pPr>
-            <w:proofErr w:type="spellStart"/>
             <w:r>
               <w:rPr>
                 <w:rFonts w:ascii="Helvetica" w:hAnsi="Helvetica" w:cs="Helvetica"/>
@@ -2149,7 +1916,6 @@
               </w:rPr>
               <w:t>Préfixe</w:t>
             </w:r>
-            <w:proofErr w:type="spellEnd"/>
           </w:p>
         </w:tc>
         <w:tc>
@@ -2195,7 +1961,6 @@
                 <w:szCs w:val="24"/>
               </w:rPr>
             </w:pPr>
-            <w:proofErr w:type="spellStart"/>
             <w:r>
               <w:rPr>
                 <w:rFonts w:ascii="Helvetica" w:hAnsi="Helvetica" w:cs="Helvetica"/>
@@ -2204,255 +1969,6 @@
                 <w:szCs w:val="24"/>
               </w:rPr>
               <w:t>Exemple</w:t>
-            </w:r>
-            <w:proofErr w:type="spellEnd"/>
-          </w:p>
-        </w:tc>
-      </w:tr>
-      <w:tr>
-        <w:trPr>
-          <w:jc w:val="center"/>
-        </w:trPr>
-        <w:tc>
-          <w:tcPr>
-            <w:tcW w:w="1055" w:type="dxa"/>
-          </w:tcPr>
-          <w:p>
-            <w:pPr>
-              <w:autoSpaceDE w:val="0"/>
-              <w:autoSpaceDN w:val="0"/>
-              <w:adjustRightInd w:val="0"/>
-              <w:rPr>
-                <w:rFonts w:ascii="Helvetica" w:hAnsi="Helvetica" w:cs="Helvetica"/>
-                <w:sz w:val="24"/>
-                <w:szCs w:val="24"/>
-              </w:rPr>
-            </w:pPr>
-            <w:r>
-              <w:rPr>
-                <w:rFonts w:ascii="Helvetica" w:hAnsi="Helvetica" w:cs="Helvetica"/>
-                <w:sz w:val="24"/>
-                <w:szCs w:val="24"/>
-              </w:rPr>
-              <w:t>C</w:t>
-            </w:r>
-          </w:p>
-        </w:tc>
-        <w:tc>
-          <w:tcPr>
-            <w:tcW w:w="2171" w:type="dxa"/>
-          </w:tcPr>
-          <w:p>
-            <w:pPr>
-              <w:autoSpaceDE w:val="0"/>
-              <w:autoSpaceDN w:val="0"/>
-              <w:adjustRightInd w:val="0"/>
-              <w:rPr>
-                <w:rFonts w:ascii="Helvetica" w:hAnsi="Helvetica" w:cs="Helvetica"/>
-                <w:sz w:val="24"/>
-                <w:szCs w:val="24"/>
-              </w:rPr>
-            </w:pPr>
-            <w:proofErr w:type="spellStart"/>
-            <w:r>
-              <w:rPr>
-                <w:rFonts w:ascii="Helvetica" w:hAnsi="Helvetica" w:cs="Helvetica"/>
-                <w:sz w:val="24"/>
-                <w:szCs w:val="24"/>
-              </w:rPr>
-              <w:t>Classe</w:t>
-            </w:r>
-            <w:proofErr w:type="spellEnd"/>
-          </w:p>
-        </w:tc>
-        <w:tc>
-          <w:tcPr>
-            <w:tcW w:w="5103" w:type="dxa"/>
-          </w:tcPr>
-          <w:p>
-            <w:pPr>
-              <w:autoSpaceDE w:val="0"/>
-              <w:autoSpaceDN w:val="0"/>
-              <w:adjustRightInd w:val="0"/>
-              <w:rPr>
-                <w:rFonts w:ascii="Helvetica" w:hAnsi="Helvetica" w:cs="Helvetica"/>
-                <w:sz w:val="24"/>
-                <w:szCs w:val="24"/>
-              </w:rPr>
-            </w:pPr>
-            <w:r>
-              <w:rPr>
-                <w:rFonts w:ascii="Helvetica" w:hAnsi="Helvetica" w:cs="Helvetica"/>
-                <w:sz w:val="24"/>
-                <w:szCs w:val="24"/>
-              </w:rPr>
-              <w:t xml:space="preserve">Public Class </w:t>
-            </w:r>
-            <w:proofErr w:type="spellStart"/>
-            <w:r>
-              <w:rPr>
-                <w:rFonts w:ascii="Helvetica" w:hAnsi="Helvetica" w:cs="Helvetica"/>
-                <w:sz w:val="24"/>
-                <w:szCs w:val="24"/>
-              </w:rPr>
-              <w:t>CBanane</w:t>
-            </w:r>
-            <w:proofErr w:type="spellEnd"/>
-          </w:p>
-        </w:tc>
-      </w:tr>
-      <w:tr>
-        <w:trPr>
-          <w:jc w:val="center"/>
-        </w:trPr>
-        <w:tc>
-          <w:tcPr>
-            <w:tcW w:w="1055" w:type="dxa"/>
-          </w:tcPr>
-          <w:p>
-            <w:pPr>
-              <w:autoSpaceDE w:val="0"/>
-              <w:autoSpaceDN w:val="0"/>
-              <w:adjustRightInd w:val="0"/>
-              <w:rPr>
-                <w:rFonts w:ascii="Helvetica" w:hAnsi="Helvetica" w:cs="Helvetica"/>
-                <w:sz w:val="24"/>
-                <w:szCs w:val="24"/>
-              </w:rPr>
-            </w:pPr>
-            <w:r>
-              <w:rPr>
-                <w:rFonts w:ascii="Helvetica" w:hAnsi="Helvetica" w:cs="Helvetica"/>
-                <w:sz w:val="24"/>
-                <w:szCs w:val="24"/>
-              </w:rPr>
-              <w:t>m_</w:t>
-            </w:r>
-          </w:p>
-        </w:tc>
-        <w:tc>
-          <w:tcPr>
-            <w:tcW w:w="2171" w:type="dxa"/>
-          </w:tcPr>
-          <w:p>
-            <w:pPr>
-              <w:autoSpaceDE w:val="0"/>
-              <w:autoSpaceDN w:val="0"/>
-              <w:adjustRightInd w:val="0"/>
-              <w:rPr>
-                <w:rFonts w:ascii="Helvetica" w:hAnsi="Helvetica" w:cs="Helvetica"/>
-                <w:sz w:val="24"/>
-                <w:szCs w:val="24"/>
-              </w:rPr>
-            </w:pPr>
-            <w:proofErr w:type="spellStart"/>
-            <w:r>
-              <w:rPr>
-                <w:rFonts w:ascii="Helvetica" w:hAnsi="Helvetica" w:cs="Helvetica"/>
-                <w:sz w:val="24"/>
-                <w:szCs w:val="24"/>
-              </w:rPr>
-              <w:t>Donnée</w:t>
-            </w:r>
-            <w:proofErr w:type="spellEnd"/>
-            <w:r>
-              <w:rPr>
-                <w:rFonts w:ascii="Helvetica" w:hAnsi="Helvetica" w:cs="Helvetica"/>
-                <w:sz w:val="24"/>
-                <w:szCs w:val="24"/>
-              </w:rPr>
-              <w:t xml:space="preserve"> </w:t>
-            </w:r>
-            <w:proofErr w:type="spellStart"/>
-            <w:r>
-              <w:rPr>
-                <w:rFonts w:ascii="Helvetica" w:hAnsi="Helvetica" w:cs="Helvetica"/>
-                <w:sz w:val="24"/>
-                <w:szCs w:val="24"/>
-              </w:rPr>
-              <w:t>membre</w:t>
-            </w:r>
-            <w:proofErr w:type="spellEnd"/>
-          </w:p>
-        </w:tc>
-        <w:tc>
-          <w:tcPr>
-            <w:tcW w:w="5103" w:type="dxa"/>
-          </w:tcPr>
-          <w:p>
-            <w:pPr>
-              <w:autoSpaceDE w:val="0"/>
-              <w:autoSpaceDN w:val="0"/>
-              <w:adjustRightInd w:val="0"/>
-              <w:rPr>
-                <w:rFonts w:ascii="Helvetica" w:hAnsi="Helvetica" w:cs="Helvetica"/>
-                <w:sz w:val="24"/>
-                <w:szCs w:val="24"/>
-              </w:rPr>
-            </w:pPr>
-            <w:proofErr w:type="spellStart"/>
-            <w:r>
-              <w:rPr>
-                <w:rFonts w:ascii="Helvetica" w:hAnsi="Helvetica" w:cs="Helvetica"/>
-                <w:sz w:val="24"/>
-                <w:szCs w:val="24"/>
-              </w:rPr>
-              <w:t>CBanane</w:t>
-            </w:r>
-            <w:proofErr w:type="spellEnd"/>
-            <w:r>
-              <w:rPr>
-                <w:rFonts w:ascii="Helvetica" w:hAnsi="Helvetica" w:cs="Helvetica"/>
-                <w:sz w:val="24"/>
-                <w:szCs w:val="24"/>
-              </w:rPr>
-              <w:t xml:space="preserve"> </w:t>
-            </w:r>
-            <w:proofErr w:type="spellStart"/>
-            <w:r>
-              <w:rPr>
-                <w:rFonts w:ascii="Helvetica" w:hAnsi="Helvetica" w:cs="Helvetica"/>
-                <w:sz w:val="24"/>
-                <w:szCs w:val="24"/>
-              </w:rPr>
-              <w:t>m_Banane</w:t>
-            </w:r>
-            <w:proofErr w:type="spellEnd"/>
-            <w:r>
-              <w:rPr>
-                <w:rFonts w:ascii="Helvetica" w:hAnsi="Helvetica" w:cs="Helvetica"/>
-                <w:sz w:val="24"/>
-                <w:szCs w:val="24"/>
-              </w:rPr>
-              <w:t xml:space="preserve"> = new </w:t>
-            </w:r>
-            <w:proofErr w:type="spellStart"/>
-            <w:proofErr w:type="gramStart"/>
-            <w:r>
-              <w:rPr>
-                <w:rFonts w:ascii="Helvetica" w:hAnsi="Helvetica" w:cs="Helvetica"/>
-                <w:sz w:val="24"/>
-                <w:szCs w:val="24"/>
-              </w:rPr>
-              <w:t>CBanane</w:t>
-            </w:r>
-            <w:proofErr w:type="spellEnd"/>
-            <w:r>
-              <w:rPr>
-                <w:rFonts w:ascii="Helvetica" w:hAnsi="Helvetica" w:cs="Helvetica"/>
-                <w:sz w:val="24"/>
-                <w:szCs w:val="24"/>
-              </w:rPr>
-              <w:t>(</w:t>
-            </w:r>
-            <w:proofErr w:type="gramEnd"/>
-            <w:r>
-              <w:rPr>
-                <w:rFonts w:ascii="Helvetica" w:hAnsi="Helvetica" w:cs="Helvetica"/>
-                <w:sz w:val="24"/>
-                <w:szCs w:val="24"/>
-              </w:rPr>
-              <w:t>);</w:t>
             </w:r>
           </w:p>
         </w:tc>
@@ -2482,7 +1998,7 @@
                 <w:sz w:val="24"/>
                 <w:szCs w:val="24"/>
               </w:rPr>
-              <w:t>tab</w:t>
+              <w:t>C</w:t>
             </w:r>
           </w:p>
         </w:tc>
@@ -2507,7 +2023,7 @@
                 <w:sz w:val="24"/>
                 <w:szCs w:val="24"/>
               </w:rPr>
-              <w:t>Tableau</w:t>
+              <w:t>Classe</w:t>
             </w:r>
           </w:p>
         </w:tc>
@@ -2526,75 +2042,13 @@
                 <w:szCs w:val="24"/>
               </w:rPr>
             </w:pPr>
-            <w:proofErr w:type="spellStart"/>
             <w:r>
               <w:rPr>
                 <w:rFonts w:ascii="Helvetica" w:hAnsi="Helvetica" w:cs="Helvetica"/>
                 <w:sz w:val="24"/>
                 <w:szCs w:val="24"/>
               </w:rPr>
-              <w:t>CBanane</w:t>
-            </w:r>
-            <w:proofErr w:type="spellEnd"/>
-            <w:r>
-              <w:rPr>
-                <w:rFonts w:ascii="Helvetica" w:hAnsi="Helvetica" w:cs="Helvetica"/>
-                <w:sz w:val="24"/>
-                <w:szCs w:val="24"/>
-              </w:rPr>
-              <w:t xml:space="preserve"> </w:t>
-            </w:r>
-            <w:r>
-              <w:rPr>
-                <w:rFonts w:ascii="Helvetica" w:hAnsi="Helvetica" w:cs="Helvetica"/>
-                <w:sz w:val="26"/>
-                <w:szCs w:val="24"/>
-              </w:rPr>
-              <w:t>[ ]</w:t>
-            </w:r>
-            <w:r>
-              <w:rPr>
-                <w:rFonts w:ascii="Helvetica" w:hAnsi="Helvetica" w:cs="Helvetica"/>
-                <w:sz w:val="24"/>
-                <w:szCs w:val="24"/>
-              </w:rPr>
-              <w:t xml:space="preserve">  </w:t>
-            </w:r>
-            <w:proofErr w:type="spellStart"/>
-            <w:r>
-              <w:rPr>
-                <w:rFonts w:ascii="Helvetica" w:hAnsi="Helvetica" w:cs="Helvetica"/>
-                <w:sz w:val="24"/>
-                <w:szCs w:val="24"/>
-              </w:rPr>
-              <w:t>tabBanane</w:t>
-            </w:r>
-            <w:proofErr w:type="spellEnd"/>
-            <w:r>
-              <w:rPr>
-                <w:rFonts w:ascii="Helvetica" w:hAnsi="Helvetica" w:cs="Helvetica"/>
-                <w:sz w:val="24"/>
-                <w:szCs w:val="24"/>
-              </w:rPr>
-              <w:t xml:space="preserve"> = new </w:t>
-            </w:r>
-            <w:proofErr w:type="spellStart"/>
-            <w:r>
-              <w:rPr>
-                <w:rFonts w:ascii="Helvetica" w:hAnsi="Helvetica" w:cs="Helvetica"/>
-                <w:sz w:val="24"/>
-                <w:szCs w:val="24"/>
-              </w:rPr>
-              <w:t>CBanane</w:t>
-            </w:r>
-            <w:proofErr w:type="spellEnd"/>
-            <w:r>
-              <w:rPr>
-                <w:rFonts w:ascii="Helvetica" w:hAnsi="Helvetica" w:cs="Helvetica"/>
-                <w:sz w:val="24"/>
-                <w:szCs w:val="24"/>
-              </w:rPr>
-              <w:t>[10];</w:t>
+              <w:t>Public Class CBanane</w:t>
             </w:r>
           </w:p>
         </w:tc>
@@ -2624,6 +2078,182 @@
                 <w:sz w:val="24"/>
                 <w:szCs w:val="24"/>
               </w:rPr>
+              <w:t>m_</w:t>
+            </w:r>
+          </w:p>
+        </w:tc>
+        <w:tc>
+          <w:tcPr>
+            <w:tcW w:w="2171" w:type="dxa"/>
+          </w:tcPr>
+          <w:p>
+            <w:pPr>
+              <w:autoSpaceDE w:val="0"/>
+              <w:autoSpaceDN w:val="0"/>
+              <w:adjustRightInd w:val="0"/>
+              <w:rPr>
+                <w:rFonts w:ascii="Helvetica" w:hAnsi="Helvetica" w:cs="Helvetica"/>
+                <w:sz w:val="24"/>
+                <w:szCs w:val="24"/>
+              </w:rPr>
+            </w:pPr>
+            <w:r>
+              <w:rPr>
+                <w:rFonts w:ascii="Helvetica" w:hAnsi="Helvetica" w:cs="Helvetica"/>
+                <w:sz w:val="24"/>
+                <w:szCs w:val="24"/>
+              </w:rPr>
+              <w:t>Donnée membre</w:t>
+            </w:r>
+          </w:p>
+        </w:tc>
+        <w:tc>
+          <w:tcPr>
+            <w:tcW w:w="5103" w:type="dxa"/>
+          </w:tcPr>
+          <w:p>
+            <w:pPr>
+              <w:autoSpaceDE w:val="0"/>
+              <w:autoSpaceDN w:val="0"/>
+              <w:adjustRightInd w:val="0"/>
+              <w:rPr>
+                <w:rFonts w:ascii="Helvetica" w:hAnsi="Helvetica" w:cs="Helvetica"/>
+                <w:sz w:val="24"/>
+                <w:szCs w:val="24"/>
+              </w:rPr>
+            </w:pPr>
+            <w:r>
+              <w:rPr>
+                <w:rFonts w:ascii="Helvetica" w:hAnsi="Helvetica" w:cs="Helvetica"/>
+                <w:sz w:val="24"/>
+                <w:szCs w:val="24"/>
+              </w:rPr>
+              <w:t>CBanane m_Banane = new CBanane();</w:t>
+            </w:r>
+          </w:p>
+        </w:tc>
+      </w:tr>
+      <w:tr>
+        <w:trPr>
+          <w:jc w:val="center"/>
+        </w:trPr>
+        <w:tc>
+          <w:tcPr>
+            <w:tcW w:w="1055" w:type="dxa"/>
+          </w:tcPr>
+          <w:p>
+            <w:pPr>
+              <w:autoSpaceDE w:val="0"/>
+              <w:autoSpaceDN w:val="0"/>
+              <w:adjustRightInd w:val="0"/>
+              <w:rPr>
+                <w:rFonts w:ascii="Helvetica" w:hAnsi="Helvetica" w:cs="Helvetica"/>
+                <w:sz w:val="24"/>
+                <w:szCs w:val="24"/>
+              </w:rPr>
+            </w:pPr>
+            <w:r>
+              <w:rPr>
+                <w:rFonts w:ascii="Helvetica" w:hAnsi="Helvetica" w:cs="Helvetica"/>
+                <w:sz w:val="24"/>
+                <w:szCs w:val="24"/>
+              </w:rPr>
+              <w:t>tab</w:t>
+            </w:r>
+          </w:p>
+        </w:tc>
+        <w:tc>
+          <w:tcPr>
+            <w:tcW w:w="2171" w:type="dxa"/>
+          </w:tcPr>
+          <w:p>
+            <w:pPr>
+              <w:autoSpaceDE w:val="0"/>
+              <w:autoSpaceDN w:val="0"/>
+              <w:adjustRightInd w:val="0"/>
+              <w:rPr>
+                <w:rFonts w:ascii="Helvetica" w:hAnsi="Helvetica" w:cs="Helvetica"/>
+                <w:sz w:val="24"/>
+                <w:szCs w:val="24"/>
+              </w:rPr>
+            </w:pPr>
+            <w:r>
+              <w:rPr>
+                <w:rFonts w:ascii="Helvetica" w:hAnsi="Helvetica" w:cs="Helvetica"/>
+                <w:sz w:val="24"/>
+                <w:szCs w:val="24"/>
+              </w:rPr>
+              <w:t>Tableau</w:t>
+            </w:r>
+          </w:p>
+        </w:tc>
+        <w:tc>
+          <w:tcPr>
+            <w:tcW w:w="5103" w:type="dxa"/>
+          </w:tcPr>
+          <w:p>
+            <w:pPr>
+              <w:autoSpaceDE w:val="0"/>
+              <w:autoSpaceDN w:val="0"/>
+              <w:adjustRightInd w:val="0"/>
+              <w:rPr>
+                <w:rFonts w:ascii="Helvetica" w:hAnsi="Helvetica" w:cs="Helvetica"/>
+                <w:sz w:val="24"/>
+                <w:szCs w:val="24"/>
+              </w:rPr>
+            </w:pPr>
+            <w:r>
+              <w:rPr>
+                <w:rFonts w:ascii="Helvetica" w:hAnsi="Helvetica" w:cs="Helvetica"/>
+                <w:sz w:val="24"/>
+                <w:szCs w:val="24"/>
+              </w:rPr>
+              <w:t xml:space="preserve">CBanane </w:t>
+            </w:r>
+            <w:r>
+              <w:rPr>
+                <w:rFonts w:ascii="Helvetica" w:hAnsi="Helvetica" w:cs="Helvetica"/>
+                <w:sz w:val="26"/>
+                <w:szCs w:val="24"/>
+              </w:rPr>
+              <w:t>[ ]</w:t>
+            </w:r>
+            <w:r>
+              <w:rPr>
+                <w:rFonts w:ascii="Helvetica" w:hAnsi="Helvetica" w:cs="Helvetica"/>
+                <w:sz w:val="24"/>
+                <w:szCs w:val="24"/>
+              </w:rPr>
+              <w:t xml:space="preserve">  tabBanane = new CBanane[10];</w:t>
+            </w:r>
+          </w:p>
+        </w:tc>
+      </w:tr>
+      <w:tr>
+        <w:trPr>
+          <w:jc w:val="center"/>
+        </w:trPr>
+        <w:tc>
+          <w:tcPr>
+            <w:tcW w:w="1055" w:type="dxa"/>
+          </w:tcPr>
+          <w:p>
+            <w:pPr>
+              <w:autoSpaceDE w:val="0"/>
+              <w:autoSpaceDN w:val="0"/>
+              <w:adjustRightInd w:val="0"/>
+              <w:rPr>
+                <w:rFonts w:ascii="Helvetica" w:hAnsi="Helvetica" w:cs="Helvetica"/>
+                <w:sz w:val="24"/>
+                <w:szCs w:val="24"/>
+              </w:rPr>
+            </w:pPr>
+            <w:r>
+              <w:rPr>
+                <w:rFonts w:ascii="Helvetica" w:hAnsi="Helvetica" w:cs="Helvetica"/>
+                <w:sz w:val="24"/>
+                <w:szCs w:val="24"/>
+              </w:rPr>
               <w:t>_</w:t>
             </w:r>
           </w:p>
@@ -2643,7 +2273,6 @@
                 <w:szCs w:val="24"/>
               </w:rPr>
             </w:pPr>
-            <w:proofErr w:type="spellStart"/>
             <w:r>
               <w:rPr>
                 <w:rFonts w:ascii="Helvetica" w:hAnsi="Helvetica" w:cs="Helvetica"/>
@@ -2652,7 +2281,6 @@
               </w:rPr>
               <w:t>Paramètre</w:t>
             </w:r>
-            <w:proofErr w:type="spellEnd"/>
           </w:p>
         </w:tc>
         <w:tc>
@@ -2676,61 +2304,7 @@
                 <w:sz w:val="24"/>
                 <w:szCs w:val="24"/>
               </w:rPr>
-              <w:t xml:space="preserve">Public </w:t>
-            </w:r>
-            <w:proofErr w:type="spellStart"/>
-            <w:r>
-              <w:rPr>
-                <w:rFonts w:ascii="Helvetica" w:hAnsi="Helvetica" w:cs="Helvetica"/>
-                <w:sz w:val="24"/>
-                <w:szCs w:val="24"/>
-              </w:rPr>
-              <w:t>CBanane</w:t>
-            </w:r>
-            <w:proofErr w:type="spellEnd"/>
-            <w:r>
-              <w:rPr>
-                <w:rFonts w:ascii="Helvetica" w:hAnsi="Helvetica" w:cs="Helvetica"/>
-                <w:sz w:val="24"/>
-                <w:szCs w:val="24"/>
-              </w:rPr>
-              <w:t xml:space="preserve"> (</w:t>
-            </w:r>
-            <w:proofErr w:type="spellStart"/>
-            <w:r>
-              <w:rPr>
-                <w:rFonts w:ascii="Helvetica" w:hAnsi="Helvetica" w:cs="Helvetica"/>
-                <w:sz w:val="24"/>
-                <w:szCs w:val="24"/>
-              </w:rPr>
-              <w:t>CBanane</w:t>
-            </w:r>
-            <w:proofErr w:type="spellEnd"/>
-            <w:r>
-              <w:rPr>
-                <w:rFonts w:ascii="Helvetica" w:hAnsi="Helvetica" w:cs="Helvetica"/>
-                <w:sz w:val="24"/>
-                <w:szCs w:val="24"/>
-              </w:rPr>
-              <w:t xml:space="preserve"> _</w:t>
-            </w:r>
-            <w:proofErr w:type="spellStart"/>
-            <w:r>
-              <w:rPr>
-                <w:rFonts w:ascii="Helvetica" w:hAnsi="Helvetica" w:cs="Helvetica"/>
-                <w:sz w:val="24"/>
-                <w:szCs w:val="24"/>
-              </w:rPr>
-              <w:t>Banane</w:t>
-            </w:r>
-            <w:proofErr w:type="spellEnd"/>
-            <w:r>
-              <w:rPr>
-                <w:rFonts w:ascii="Helvetica" w:hAnsi="Helvetica" w:cs="Helvetica"/>
-                <w:sz w:val="24"/>
-                <w:szCs w:val="24"/>
-              </w:rPr>
-              <w:t>)</w:t>
+              <w:t>Public CBanane (CBanane _Banane)</w:t>
             </w:r>
             <w:r>
               <w:rPr>
@@ -2775,7 +2349,7 @@
     </w:p>
     <w:p>
       <w:pPr>
-        <w:pStyle w:val="Paragraphedeliste"/>
+        <w:pStyle w:val="ListParagraph"/>
         <w:numPr>
           <w:ilvl w:val="0"/>
           <w:numId w:val="4"/>
@@ -2806,7 +2380,7 @@
     </w:p>
     <w:p>
       <w:pPr>
-        <w:pStyle w:val="Paragraphedeliste"/>
+        <w:pStyle w:val="ListParagraph"/>
         <w:autoSpaceDE w:val="0"/>
         <w:autoSpaceDN w:val="0"/>
         <w:adjustRightInd w:val="0"/>
@@ -2855,7 +2429,7 @@
     </w:p>
     <w:p>
       <w:pPr>
-        <w:pStyle w:val="Paragraphedeliste"/>
+        <w:pStyle w:val="ListParagraph"/>
         <w:numPr>
           <w:ilvl w:val="1"/>
           <w:numId w:val="4"/>
@@ -2885,7 +2459,7 @@
     </w:p>
     <w:p>
       <w:pPr>
-        <w:pStyle w:val="Paragraphedeliste"/>
+        <w:pStyle w:val="ListParagraph"/>
         <w:autoSpaceDE w:val="0"/>
         <w:autoSpaceDN w:val="0"/>
         <w:adjustRightInd w:val="0"/>
@@ -2919,43 +2493,23 @@
           <w:sz w:val="24"/>
           <w:szCs w:val="24"/>
         </w:rPr>
-        <w:t xml:space="preserve">L’indentation consiste à décaler, par des tabulations, certains blocs de code afin de représenter une certaine hiérarchie. Le code sous les termes « { », « if », « </w:t>
-      </w:r>
-      <w:proofErr w:type="spellStart"/>
-      <w:r>
-        <w:rPr>
-          <w:rFonts w:ascii="Helvetica" w:hAnsi="Helvetica" w:cs="Helvetica"/>
-          <w:sz w:val="24"/>
-          <w:szCs w:val="24"/>
-        </w:rPr>
-        <w:t>else</w:t>
-      </w:r>
-      <w:proofErr w:type="spellEnd"/>
-      <w:r>
-        <w:rPr>
-          <w:rFonts w:ascii="Helvetica" w:hAnsi="Helvetica" w:cs="Helvetica"/>
-          <w:sz w:val="24"/>
-          <w:szCs w:val="24"/>
-        </w:rPr>
-        <w:t xml:space="preserve"> », « case: », « </w:t>
-      </w:r>
-      <w:proofErr w:type="spellStart"/>
-      <w:r>
-        <w:rPr>
-          <w:rFonts w:ascii="Helvetica" w:hAnsi="Helvetica" w:cs="Helvetica"/>
-          <w:sz w:val="24"/>
-          <w:szCs w:val="24"/>
-        </w:rPr>
-        <w:t>private</w:t>
-      </w:r>
-      <w:proofErr w:type="spellEnd"/>
-      <w:r>
-        <w:rPr>
-          <w:rFonts w:ascii="Helvetica" w:hAnsi="Helvetica" w:cs="Helvetica"/>
-          <w:sz w:val="24"/>
-          <w:szCs w:val="24"/>
-        </w:rPr>
-        <w:t>: », « public: » devrait être indenté</w:t>
+        <w:t>L’indentation consiste à décaler, par des tabulations, certains blocs de code afin de représenter une</w:t>
+      </w:r>
+      <w:r>
+        <w:rPr>
+          <w:rFonts w:ascii="Helvetica" w:hAnsi="Helvetica" w:cs="Helvetica"/>
+          <w:sz w:val="24"/>
+          <w:szCs w:val="24"/>
+        </w:rPr>
+        <w:t xml:space="preserve"> </w:t>
+      </w:r>
+      <w:r>
+        <w:rPr>
+          <w:rFonts w:ascii="Helvetica" w:hAnsi="Helvetica" w:cs="Helvetica"/>
+          <w:sz w:val="24"/>
+          <w:szCs w:val="24"/>
+        </w:rPr>
+        <w:t>certaine hiérarchie. Le code sous les termes « { », « if », « else », « case: », « private: », « public: » devrait être indenté</w:t>
       </w:r>
       <w:r>
         <w:rPr>
@@ -2965,14 +2519,6 @@
         </w:rPr>
         <w:t>.</w:t>
       </w:r>
-      <w:r>
-        <w:rPr>
-          <w:rFonts w:ascii="Helvetica" w:hAnsi="Helvetica" w:cs="Helvetica"/>
-          <w:sz w:val="24"/>
-          <w:szCs w:val="24"/>
-        </w:rPr>
-        <w:t xml:space="preserve"> De plus, il ne faut en aucun cas dépasser la colonne 80 pour éviter le dépassement.</w:t>
-      </w:r>
     </w:p>
     <w:p>
       <w:pPr>
@@ -3007,6 +2553,7 @@
           <w:noProof/>
           <w:sz w:val="24"/>
           <w:szCs w:val="24"/>
+          <w:lang w:eastAsia="en-CA"/>
         </w:rPr>
         <w:drawing>
           <wp:inline distT="0" distB="0" distL="0" distR="0">
@@ -3026,7 +2573,7 @@
                     </pic:cNvPicPr>
                   </pic:nvPicPr>
                   <pic:blipFill>
-                    <a:blip r:embed="rId12"/>
+                    <a:blip r:embed="rId11"/>
                     <a:srcRect/>
                     <a:stretch>
                       <a:fillRect/>
@@ -3070,7 +2617,7 @@
     </w:p>
     <w:p>
       <w:pPr>
-        <w:pStyle w:val="Paragraphedeliste"/>
+        <w:pStyle w:val="ListParagraph"/>
         <w:numPr>
           <w:ilvl w:val="1"/>
           <w:numId w:val="4"/>
@@ -3087,7 +2634,6 @@
           <w:szCs w:val="28"/>
         </w:rPr>
       </w:pPr>
-      <w:proofErr w:type="spellStart"/>
       <w:r>
         <w:rPr>
           <w:rFonts w:ascii="Helvetica-Bold" w:hAnsi="Helvetica-Bold" w:cs="Helvetica-Bold"/>
@@ -3096,13 +2642,13 @@
           <w:sz w:val="28"/>
           <w:szCs w:val="28"/>
         </w:rPr>
+        <w:lastRenderedPageBreak/>
         <w:t>Opérateurs</w:t>
       </w:r>
-      <w:proofErr w:type="spellEnd"/>
-    </w:p>
-    <w:p>
-      <w:pPr>
-        <w:pStyle w:val="Paragraphedeliste"/>
+    </w:p>
+    <w:p>
+      <w:pPr>
+        <w:pStyle w:val="ListParagraph"/>
         <w:autoSpaceDE w:val="0"/>
         <w:autoSpaceDN w:val="0"/>
         <w:adjustRightInd w:val="0"/>
@@ -3170,6 +2716,7 @@
           <w:noProof/>
           <w:sz w:val="24"/>
           <w:szCs w:val="24"/>
+          <w:lang w:eastAsia="en-CA"/>
         </w:rPr>
         <w:drawing>
           <wp:inline distT="0" distB="0" distL="0" distR="0">
@@ -3189,7 +2736,7 @@
                     </pic:cNvPicPr>
                   </pic:nvPicPr>
                   <pic:blipFill>
-                    <a:blip r:embed="rId13"/>
+                    <a:blip r:embed="rId12"/>
                     <a:srcRect/>
                     <a:stretch>
                       <a:fillRect/>
@@ -3262,7 +2809,7 @@
     </w:p>
     <w:p>
       <w:pPr>
-        <w:pStyle w:val="Paragraphedeliste"/>
+        <w:pStyle w:val="ListParagraph"/>
         <w:numPr>
           <w:ilvl w:val="1"/>
           <w:numId w:val="4"/>
@@ -3279,7 +2826,6 @@
           <w:szCs w:val="28"/>
         </w:rPr>
       </w:pPr>
-      <w:proofErr w:type="spellStart"/>
       <w:r>
         <w:rPr>
           <w:rFonts w:ascii="Helvetica-Bold" w:hAnsi="Helvetica-Bold" w:cs="Helvetica-Bold"/>
@@ -3290,11 +2836,10 @@
         </w:rPr>
         <w:t>Pléonasme</w:t>
       </w:r>
-      <w:proofErr w:type="spellEnd"/>
-    </w:p>
-    <w:p>
-      <w:pPr>
-        <w:pStyle w:val="Paragraphedeliste"/>
+    </w:p>
+    <w:p>
+      <w:pPr>
+        <w:pStyle w:val="ListParagraph"/>
         <w:autoSpaceDE w:val="0"/>
         <w:autoSpaceDN w:val="0"/>
         <w:adjustRightInd w:val="0"/>
@@ -3362,6 +2907,7 @@
           <w:noProof/>
           <w:sz w:val="24"/>
           <w:szCs w:val="24"/>
+          <w:lang w:eastAsia="en-CA"/>
         </w:rPr>
         <w:drawing>
           <wp:inline distT="0" distB="0" distL="0" distR="0">
@@ -3381,7 +2927,7 @@
                     </pic:cNvPicPr>
                   </pic:nvPicPr>
                   <pic:blipFill>
-                    <a:blip r:embed="rId14"/>
+                    <a:blip r:embed="rId13"/>
                     <a:srcRect/>
                     <a:stretch>
                       <a:fillRect/>
@@ -3426,7 +2972,7 @@
     </w:p>
     <w:p>
       <w:pPr>
-        <w:pStyle w:val="Paragraphedeliste"/>
+        <w:pStyle w:val="ListParagraph"/>
         <w:numPr>
           <w:ilvl w:val="1"/>
           <w:numId w:val="4"/>
@@ -3443,7 +2989,6 @@
           <w:szCs w:val="28"/>
         </w:rPr>
       </w:pPr>
-      <w:proofErr w:type="spellStart"/>
       <w:r>
         <w:rPr>
           <w:rFonts w:ascii="Helvetica-Bold" w:hAnsi="Helvetica-Bold" w:cs="Helvetica-Bold"/>
@@ -3454,11 +2999,10 @@
         </w:rPr>
         <w:t>Redondance</w:t>
       </w:r>
-      <w:proofErr w:type="spellEnd"/>
-    </w:p>
-    <w:p>
-      <w:pPr>
-        <w:pStyle w:val="Paragraphedeliste"/>
+    </w:p>
+    <w:p>
+      <w:pPr>
+        <w:pStyle w:val="ListParagraph"/>
         <w:autoSpaceDE w:val="0"/>
         <w:autoSpaceDN w:val="0"/>
         <w:adjustRightInd w:val="0"/>
@@ -3490,7 +3034,15 @@
           <w:sz w:val="24"/>
           <w:szCs w:val="24"/>
         </w:rPr>
-        <w:t>Il est préférable d’éviter la redondance de code inutile :</w:t>
+        <w:t xml:space="preserve">Il est préférable d’éviter </w:t>
+      </w:r>
+      <w:r>
+        <w:rPr>
+          <w:rFonts w:ascii="Helvetica" w:hAnsi="Helvetica" w:cs="Helvetica"/>
+          <w:sz w:val="24"/>
+          <w:szCs w:val="24"/>
+        </w:rPr>
+        <w:t>la redondance de code inutile :</w:t>
       </w:r>
     </w:p>
     <w:p>
@@ -3526,11 +3078,12 @@
           <w:noProof/>
           <w:sz w:val="24"/>
           <w:szCs w:val="24"/>
+          <w:lang w:eastAsia="en-CA"/>
         </w:rPr>
         <w:drawing>
           <wp:inline distT="0" distB="0" distL="0" distR="0">
-            <wp:extent cx="2407920" cy="2277929"/>
-            <wp:effectExtent l="0" t="0" r="0" b="0"/>
+            <wp:extent cx="2964180" cy="2804160"/>
+            <wp:effectExtent l="19050" t="0" r="7620" b="0"/>
             <wp:docPr id="11" name="Picture 11"/>
             <wp:cNvGraphicFramePr>
               <a:graphicFrameLocks xmlns:a="http://schemas.openxmlformats.org/drawingml/2006/main" noChangeAspect="1"/>
@@ -3545,7 +3098,7 @@
                     </pic:cNvPicPr>
                   </pic:nvPicPr>
                   <pic:blipFill>
-                    <a:blip r:embed="rId15"/>
+                    <a:blip r:embed="rId14"/>
                     <a:srcRect/>
                     <a:stretch>
                       <a:fillRect/>
@@ -3554,7 +3107,7 @@
                   <pic:spPr bwMode="auto">
                     <a:xfrm>
                       <a:off x="0" y="0"/>
-                      <a:ext cx="2426859" cy="2295846"/>
+                      <a:ext cx="2979815" cy="2818951"/>
                     </a:xfrm>
                     <a:prstGeom prst="rect">
                       <a:avLst/>
@@ -3575,7 +3128,7 @@
       </w:r>
     </w:p>
     <w:sectPr>
-      <w:footerReference w:type="default" r:id="rId16"/>
+      <w:footerReference w:type="default" r:id="rId15"/>
       <w:pgSz w:w="12240" w:h="15840"/>
       <w:pgMar w:top="1440" w:right="1440" w:bottom="1440" w:left="1440" w:header="708" w:footer="708" w:gutter="0"/>
       <w:pgBorders w:offsetFrom="page">
@@ -3592,8 +3145,8 @@
 </file>
 
 <file path=word/endnotes.xml><?xml version="1.0" encoding="utf-8"?>
-<w:endnotes xmlns:wpc="http://schemas.microsoft.com/office/word/2010/wordprocessingCanvas" xmlns:mc="http://schemas.openxmlformats.org/markup-compatibility/2006" xmlns:o="urn:schemas-microsoft-com:office:office" xmlns:r="http://schemas.openxmlformats.org/officeDocument/2006/relationships" xmlns:m="http://schemas.openxmlformats.org/officeDocument/2006/math" xmlns:v="urn:schemas-microsoft-com:vml" xmlns:wp14="http://schemas.microsoft.com/office/word/2010/wordprocessingDrawing" xmlns:wp="http://schemas.openxmlformats.org/drawingml/2006/wordprocessingDrawing" xmlns:w10="urn:schemas-microsoft-com:office:word" xmlns:w="http://schemas.openxmlformats.org/wordprocessingml/2006/main" xmlns:w14="http://schemas.microsoft.com/office/word/2010/wordml" xmlns:wpg="http://schemas.microsoft.com/office/word/2010/wordprocessingGroup" xmlns:wpi="http://schemas.microsoft.com/office/word/2010/wordprocessingInk" xmlns:wne="http://schemas.microsoft.com/office/word/2006/wordml" xmlns:wps="http://schemas.microsoft.com/office/word/2010/wordprocessingShape" mc:Ignorable="w14 wp14">
-  <w:endnote w:type="separator" w:id="-1">
+<w:endnotes xmlns:ve="http://schemas.openxmlformats.org/markup-compatibility/2006" xmlns:o="urn:schemas-microsoft-com:office:office" xmlns:r="http://schemas.openxmlformats.org/officeDocument/2006/relationships" xmlns:m="http://schemas.openxmlformats.org/officeDocument/2006/math" xmlns:v="urn:schemas-microsoft-com:vml" xmlns:wp="http://schemas.openxmlformats.org/drawingml/2006/wordprocessingDrawing" xmlns:w10="urn:schemas-microsoft-com:office:word" xmlns:w="http://schemas.openxmlformats.org/wordprocessingml/2006/main" xmlns:wne="http://schemas.microsoft.com/office/word/2006/wordml">
+  <w:endnote w:type="separator" w:id="0">
     <w:p>
       <w:pPr>
         <w:spacing w:after="0" w:line="240" w:lineRule="auto"/>
@@ -3603,7 +3156,7 @@
       </w:r>
     </w:p>
   </w:endnote>
-  <w:endnote w:type="continuationSeparator" w:id="0">
+  <w:endnote w:type="continuationSeparator" w:id="1">
     <w:p>
       <w:pPr>
         <w:spacing w:after="0" w:line="240" w:lineRule="auto"/>
@@ -3617,7 +3170,7 @@
 </file>
 
 <file path=word/footer1.xml><?xml version="1.0" encoding="utf-8"?>
-<w:ftr xmlns:wpc="http://schemas.microsoft.com/office/word/2010/wordprocessingCanvas" xmlns:mc="http://schemas.openxmlformats.org/markup-compatibility/2006" xmlns:o="urn:schemas-microsoft-com:office:office" xmlns:r="http://schemas.openxmlformats.org/officeDocument/2006/relationships" xmlns:m="http://schemas.openxmlformats.org/officeDocument/2006/math" xmlns:v="urn:schemas-microsoft-com:vml" xmlns:wp14="http://schemas.microsoft.com/office/word/2010/wordprocessingDrawing" xmlns:wp="http://schemas.openxmlformats.org/drawingml/2006/wordprocessingDrawing" xmlns:w10="urn:schemas-microsoft-com:office:word" xmlns:w="http://schemas.openxmlformats.org/wordprocessingml/2006/main" xmlns:w14="http://schemas.microsoft.com/office/word/2010/wordml" xmlns:wpg="http://schemas.microsoft.com/office/word/2010/wordprocessingGroup" xmlns:wpi="http://schemas.microsoft.com/office/word/2010/wordprocessingInk" xmlns:wne="http://schemas.microsoft.com/office/word/2006/wordml" xmlns:wps="http://schemas.microsoft.com/office/word/2010/wordprocessingShape" mc:Ignorable="w14 wp14">
+<w:ftr xmlns:ve="http://schemas.openxmlformats.org/markup-compatibility/2006" xmlns:o="urn:schemas-microsoft-com:office:office" xmlns:r="http://schemas.openxmlformats.org/officeDocument/2006/relationships" xmlns:m="http://schemas.openxmlformats.org/officeDocument/2006/math" xmlns:v="urn:schemas-microsoft-com:vml" xmlns:wp="http://schemas.openxmlformats.org/drawingml/2006/wordprocessingDrawing" xmlns:w10="urn:schemas-microsoft-com:office:word" xmlns:w="http://schemas.openxmlformats.org/wordprocessingml/2006/main" xmlns:wne="http://schemas.microsoft.com/office/word/2006/wordml">
   <w:sdt>
     <w:sdtPr>
       <w:id w:val="1579176564"/>
@@ -3626,48 +3179,34 @@
         <w:docPartUnique/>
       </w:docPartObj>
     </w:sdtPr>
-    <w:sdtEndPr/>
     <w:sdtContent>
       <w:p>
         <w:pPr>
-          <w:pStyle w:val="Pieddepage"/>
+          <w:pStyle w:val="Footer"/>
           <w:jc w:val="center"/>
         </w:pPr>
-        <w:r>
-          <w:fldChar w:fldCharType="begin"/>
-        </w:r>
-        <w:r>
-          <w:instrText xml:space="preserve"> PAGE   \* MERGEFORMAT </w:instrText>
-        </w:r>
-        <w:r>
-          <w:fldChar w:fldCharType="separate"/>
-        </w:r>
-        <w:r>
-          <w:rPr>
-            <w:noProof/>
-          </w:rPr>
-          <w:t>4</w:t>
-        </w:r>
-        <w:r>
-          <w:rPr>
-            <w:noProof/>
-          </w:rPr>
-          <w:fldChar w:fldCharType="end"/>
-        </w:r>
+        <w:fldSimple w:instr=" PAGE   \* MERGEFORMAT ">
+          <w:r>
+            <w:rPr>
+              <w:noProof/>
+            </w:rPr>
+            <w:t>3</w:t>
+          </w:r>
+        </w:fldSimple>
       </w:p>
     </w:sdtContent>
   </w:sdt>
   <w:p>
     <w:pPr>
-      <w:pStyle w:val="Pieddepage"/>
+      <w:pStyle w:val="Footer"/>
     </w:pPr>
   </w:p>
 </w:ftr>
 </file>
 
 <file path=word/footnotes.xml><?xml version="1.0" encoding="utf-8"?>
-<w:footnotes xmlns:wpc="http://schemas.microsoft.com/office/word/2010/wordprocessingCanvas" xmlns:mc="http://schemas.openxmlformats.org/markup-compatibility/2006" xmlns:o="urn:schemas-microsoft-com:office:office" xmlns:r="http://schemas.openxmlformats.org/officeDocument/2006/relationships" xmlns:m="http://schemas.openxmlformats.org/officeDocument/2006/math" xmlns:v="urn:schemas-microsoft-com:vml" xmlns:wp14="http://schemas.microsoft.com/office/word/2010/wordprocessingDrawing" xmlns:wp="http://schemas.openxmlformats.org/drawingml/2006/wordprocessingDrawing" xmlns:w10="urn:schemas-microsoft-com:office:word" xmlns:w="http://schemas.openxmlformats.org/wordprocessingml/2006/main" xmlns:w14="http://schemas.microsoft.com/office/word/2010/wordml" xmlns:wpg="http://schemas.microsoft.com/office/word/2010/wordprocessingGroup" xmlns:wpi="http://schemas.microsoft.com/office/word/2010/wordprocessingInk" xmlns:wne="http://schemas.microsoft.com/office/word/2006/wordml" xmlns:wps="http://schemas.microsoft.com/office/word/2010/wordprocessingShape" mc:Ignorable="w14 wp14">
-  <w:footnote w:type="separator" w:id="-1">
+<w:footnotes xmlns:ve="http://schemas.openxmlformats.org/markup-compatibility/2006" xmlns:o="urn:schemas-microsoft-com:office:office" xmlns:r="http://schemas.openxmlformats.org/officeDocument/2006/relationships" xmlns:m="http://schemas.openxmlformats.org/officeDocument/2006/math" xmlns:v="urn:schemas-microsoft-com:vml" xmlns:wp="http://schemas.openxmlformats.org/drawingml/2006/wordprocessingDrawing" xmlns:w10="urn:schemas-microsoft-com:office:word" xmlns:w="http://schemas.openxmlformats.org/wordprocessingml/2006/main" xmlns:wne="http://schemas.microsoft.com/office/word/2006/wordml">
+  <w:footnote w:type="separator" w:id="0">
     <w:p>
       <w:pPr>
         <w:spacing w:after="0" w:line="240" w:lineRule="auto"/>
@@ -3677,7 +3216,7 @@
       </w:r>
     </w:p>
   </w:footnote>
-  <w:footnote w:type="continuationSeparator" w:id="0">
+  <w:footnote w:type="continuationSeparator" w:id="1">
     <w:p>
       <w:pPr>
         <w:spacing w:after="0" w:line="240" w:lineRule="auto"/>
@@ -3691,7 +3230,7 @@
 </file>
 
 <file path=word/numbering.xml><?xml version="1.0" encoding="utf-8"?>
-<w:numbering xmlns:wpc="http://schemas.microsoft.com/office/word/2010/wordprocessingCanvas" xmlns:mc="http://schemas.openxmlformats.org/markup-compatibility/2006" xmlns:o="urn:schemas-microsoft-com:office:office" xmlns:r="http://schemas.openxmlformats.org/officeDocument/2006/relationships" xmlns:m="http://schemas.openxmlformats.org/officeDocument/2006/math" xmlns:v="urn:schemas-microsoft-com:vml" xmlns:wp14="http://schemas.microsoft.com/office/word/2010/wordprocessingDrawing" xmlns:wp="http://schemas.openxmlformats.org/drawingml/2006/wordprocessingDrawing" xmlns:w10="urn:schemas-microsoft-com:office:word" xmlns:w="http://schemas.openxmlformats.org/wordprocessingml/2006/main" xmlns:w14="http://schemas.microsoft.com/office/word/2010/wordml" xmlns:wpg="http://schemas.microsoft.com/office/word/2010/wordprocessingGroup" xmlns:wpi="http://schemas.microsoft.com/office/word/2010/wordprocessingInk" xmlns:wne="http://schemas.microsoft.com/office/word/2006/wordml" xmlns:wps="http://schemas.microsoft.com/office/word/2010/wordprocessingShape" mc:Ignorable="w14 wp14">
+<w:numbering xmlns:ve="http://schemas.openxmlformats.org/markup-compatibility/2006" xmlns:o="urn:schemas-microsoft-com:office:office" xmlns:r="http://schemas.openxmlformats.org/officeDocument/2006/relationships" xmlns:m="http://schemas.openxmlformats.org/officeDocument/2006/math" xmlns:v="urn:schemas-microsoft-com:vml" xmlns:wp="http://schemas.openxmlformats.org/drawingml/2006/wordprocessingDrawing" xmlns:w10="urn:schemas-microsoft-com:office:word" xmlns:w="http://schemas.openxmlformats.org/wordprocessingml/2006/main" xmlns:wne="http://schemas.microsoft.com/office/word/2006/wordml">
   <w:abstractNum w:abstractNumId="0">
     <w:nsid w:val="2CC127A1"/>
     <w:multiLevelType w:val="multilevel"/>
@@ -4152,14 +3691,14 @@
 </file>
 
 <file path=word/styles.xml><?xml version="1.0" encoding="utf-8"?>
-<w:styles xmlns:mc="http://schemas.openxmlformats.org/markup-compatibility/2006" xmlns:r="http://schemas.openxmlformats.org/officeDocument/2006/relationships" xmlns:w="http://schemas.openxmlformats.org/wordprocessingml/2006/main" xmlns:w14="http://schemas.microsoft.com/office/word/2010/wordml" mc:Ignorable="w14">
+<w:styles xmlns:r="http://schemas.openxmlformats.org/officeDocument/2006/relationships" xmlns:w="http://schemas.openxmlformats.org/wordprocessingml/2006/main">
   <w:docDefaults>
     <w:rPrDefault>
       <w:rPr>
-        <w:rFonts w:asciiTheme="minorHAnsi" w:eastAsiaTheme="minorEastAsia" w:hAnsiTheme="minorHAnsi" w:cstheme="minorBidi"/>
+        <w:rFonts w:asciiTheme="minorHAnsi" w:eastAsiaTheme="minorHAnsi" w:hAnsiTheme="minorHAnsi" w:cstheme="minorBidi"/>
         <w:sz w:val="22"/>
         <w:szCs w:val="22"/>
-        <w:lang w:val="fr-CA" w:eastAsia="fr-CA" w:bidi="ar-SA"/>
+        <w:lang w:val="en-CA" w:eastAsia="en-US" w:bidi="ar-SA"/>
       </w:rPr>
     </w:rPrDefault>
     <w:pPrDefault>
@@ -4310,18 +3849,20 @@
   <w:style w:type="paragraph" w:default="1" w:styleId="Normal">
     <w:name w:val="Normal"/>
     <w:qFormat/>
+    <w:rsid w:val="004A0BD1"/>
   </w:style>
-  <w:style w:type="character" w:default="1" w:styleId="Policepardfaut">
+  <w:style w:type="character" w:default="1" w:styleId="DefaultParagraphFont">
     <w:name w:val="Default Paragraph Font"/>
     <w:uiPriority w:val="1"/>
     <w:semiHidden/>
     <w:unhideWhenUsed/>
   </w:style>
-  <w:style w:type="table" w:default="1" w:styleId="TableauNormal">
+  <w:style w:type="table" w:default="1" w:styleId="TableNormal">
     <w:name w:val="Normal Table"/>
     <w:uiPriority w:val="99"/>
     <w:semiHidden/>
     <w:unhideWhenUsed/>
+    <w:qFormat/>
     <w:tblPr>
       <w:tblInd w:w="0" w:type="dxa"/>
       <w:tblCellMar>
@@ -4332,13 +3873,13 @@
       </w:tblCellMar>
     </w:tblPr>
   </w:style>
-  <w:style w:type="numbering" w:default="1" w:styleId="Aucuneliste">
+  <w:style w:type="numbering" w:default="1" w:styleId="NoList">
     <w:name w:val="No List"/>
     <w:uiPriority w:val="99"/>
     <w:semiHidden/>
     <w:unhideWhenUsed/>
   </w:style>
-  <w:style w:type="paragraph" w:styleId="Paragraphedeliste">
+  <w:style w:type="paragraph" w:styleId="ListParagraph">
     <w:name w:val="List Paragraph"/>
     <w:basedOn w:val="Normal"/>
     <w:uiPriority w:val="34"/>
@@ -4349,10 +3890,10 @@
       <w:contextualSpacing/>
     </w:pPr>
   </w:style>
-  <w:style w:type="paragraph" w:styleId="Textedebulles">
+  <w:style w:type="paragraph" w:styleId="BalloonText">
     <w:name w:val="Balloon Text"/>
     <w:basedOn w:val="Normal"/>
-    <w:link w:val="TextedebullesCar"/>
+    <w:link w:val="BalloonTextChar"/>
     <w:uiPriority w:val="99"/>
     <w:semiHidden/>
     <w:unhideWhenUsed/>
@@ -4366,10 +3907,10 @@
       <w:szCs w:val="16"/>
     </w:rPr>
   </w:style>
-  <w:style w:type="character" w:customStyle="1" w:styleId="TextedebullesCar">
-    <w:name w:val="Texte de bulles Car"/>
-    <w:basedOn w:val="Policepardfaut"/>
-    <w:link w:val="Textedebulles"/>
+  <w:style w:type="character" w:customStyle="1" w:styleId="BalloonTextChar">
+    <w:name w:val="Balloon Text Char"/>
+    <w:basedOn w:val="DefaultParagraphFont"/>
+    <w:link w:val="BalloonText"/>
     <w:uiPriority w:val="99"/>
     <w:semiHidden/>
     <w:rsid w:val="001C3B52"/>
@@ -4379,15 +3920,16 @@
       <w:szCs w:val="16"/>
     </w:rPr>
   </w:style>
-  <w:style w:type="table" w:styleId="Grilledutableau">
+  <w:style w:type="table" w:styleId="TableGrid">
     <w:name w:val="Table Grid"/>
-    <w:basedOn w:val="TableauNormal"/>
+    <w:basedOn w:val="TableNormal"/>
     <w:uiPriority w:val="59"/>
     <w:rsid w:val="00DC5C2A"/>
     <w:pPr>
       <w:spacing w:after="0" w:line="240" w:lineRule="auto"/>
     </w:pPr>
     <w:tblPr>
+      <w:tblInd w:w="0" w:type="dxa"/>
       <w:tblBorders>
         <w:top w:val="single" w:sz="4" w:space="0" w:color="000000" w:themeColor="text1"/>
         <w:left w:val="single" w:sz="4" w:space="0" w:color="000000" w:themeColor="text1"/>
@@ -4396,12 +3938,18 @@
         <w:insideH w:val="single" w:sz="4" w:space="0" w:color="000000" w:themeColor="text1"/>
         <w:insideV w:val="single" w:sz="4" w:space="0" w:color="000000" w:themeColor="text1"/>
       </w:tblBorders>
+      <w:tblCellMar>
+        <w:top w:w="0" w:type="dxa"/>
+        <w:left w:w="108" w:type="dxa"/>
+        <w:bottom w:w="0" w:type="dxa"/>
+        <w:right w:w="108" w:type="dxa"/>
+      </w:tblCellMar>
     </w:tblPr>
   </w:style>
-  <w:style w:type="paragraph" w:styleId="En-tte">
+  <w:style w:type="paragraph" w:styleId="Header">
     <w:name w:val="header"/>
     <w:basedOn w:val="Normal"/>
-    <w:link w:val="En-tteCar"/>
+    <w:link w:val="HeaderChar"/>
     <w:uiPriority w:val="99"/>
     <w:semiHidden/>
     <w:unhideWhenUsed/>
@@ -4414,18 +3962,18 @@
       <w:spacing w:after="0" w:line="240" w:lineRule="auto"/>
     </w:pPr>
   </w:style>
-  <w:style w:type="character" w:customStyle="1" w:styleId="En-tteCar">
-    <w:name w:val="En-tête Car"/>
-    <w:basedOn w:val="Policepardfaut"/>
-    <w:link w:val="En-tte"/>
+  <w:style w:type="character" w:customStyle="1" w:styleId="HeaderChar">
+    <w:name w:val="Header Char"/>
+    <w:basedOn w:val="DefaultParagraphFont"/>
+    <w:link w:val="Header"/>
     <w:uiPriority w:val="99"/>
     <w:semiHidden/>
     <w:rsid w:val="00DC125C"/>
   </w:style>
-  <w:style w:type="paragraph" w:styleId="Pieddepage">
+  <w:style w:type="paragraph" w:styleId="Footer">
     <w:name w:val="footer"/>
     <w:basedOn w:val="Normal"/>
-    <w:link w:val="PieddepageCar"/>
+    <w:link w:val="FooterChar"/>
     <w:uiPriority w:val="99"/>
     <w:unhideWhenUsed/>
     <w:rsid w:val="00DC125C"/>
@@ -4437,306 +3985,10 @@
       <w:spacing w:after="0" w:line="240" w:lineRule="auto"/>
     </w:pPr>
   </w:style>
-  <w:style w:type="character" w:customStyle="1" w:styleId="PieddepageCar">
-    <w:name w:val="Pied de page Car"/>
-    <w:basedOn w:val="Policepardfaut"/>
-    <w:link w:val="Pieddepage"/>
-    <w:uiPriority w:val="99"/>
-    <w:rsid w:val="00DC125C"/>
-  </w:style>
-</w:styles>
-</file>
-
-<file path=word/stylesWithEffects.xml><?xml version="1.0" encoding="utf-8"?>
-<w:styles xmlns:wpc="http://schemas.microsoft.com/office/word/2010/wordprocessingCanvas" xmlns:mc="http://schemas.openxmlformats.org/markup-compatibility/2006" xmlns:o="urn:schemas-microsoft-com:office:office" xmlns:r="http://schemas.openxmlformats.org/officeDocument/2006/relationships" xmlns:m="http://schemas.openxmlformats.org/officeDocument/2006/math" xmlns:v="urn:schemas-microsoft-com:vml" xmlns:wp14="http://schemas.microsoft.com/office/word/2010/wordprocessingDrawing" xmlns:wp="http://schemas.openxmlformats.org/drawingml/2006/wordprocessingDrawing" xmlns:w10="urn:schemas-microsoft-com:office:word" xmlns:w="http://schemas.openxmlformats.org/wordprocessingml/2006/main" xmlns:w14="http://schemas.microsoft.com/office/word/2010/wordml" xmlns:wpg="http://schemas.microsoft.com/office/word/2010/wordprocessingGroup" xmlns:wpi="http://schemas.microsoft.com/office/word/2010/wordprocessingInk" xmlns:wne="http://schemas.microsoft.com/office/word/2006/wordml" xmlns:wps="http://schemas.microsoft.com/office/word/2010/wordprocessingShape" mc:Ignorable="w14 wp14">
-  <w:docDefaults>
-    <w:rPrDefault>
-      <w:rPr>
-        <w:rFonts w:asciiTheme="minorHAnsi" w:eastAsiaTheme="minorEastAsia" w:hAnsiTheme="minorHAnsi" w:cstheme="minorBidi"/>
-        <w:sz w:val="22"/>
-        <w:szCs w:val="22"/>
-        <w:lang w:val="fr-CA" w:eastAsia="fr-CA" w:bidi="ar-SA"/>
-      </w:rPr>
-    </w:rPrDefault>
-    <w:pPrDefault>
-      <w:pPr>
-        <w:spacing w:after="200" w:line="276" w:lineRule="auto"/>
-      </w:pPr>
-    </w:pPrDefault>
-  </w:docDefaults>
-  <w:latentStyles w:defLockedState="0" w:defUIPriority="99" w:defSemiHidden="1" w:defUnhideWhenUsed="1" w:defQFormat="0" w:count="267">
-    <w:lsdException w:name="Normal" w:semiHidden="0" w:uiPriority="0" w:unhideWhenUsed="0" w:qFormat="1"/>
-    <w:lsdException w:name="heading 1" w:semiHidden="0" w:uiPriority="9" w:unhideWhenUsed="0" w:qFormat="1"/>
-    <w:lsdException w:name="heading 2" w:uiPriority="9" w:qFormat="1"/>
-    <w:lsdException w:name="heading 3" w:uiPriority="9" w:qFormat="1"/>
-    <w:lsdException w:name="heading 4" w:uiPriority="9" w:qFormat="1"/>
-    <w:lsdException w:name="heading 5" w:uiPriority="9" w:qFormat="1"/>
-    <w:lsdException w:name="heading 6" w:uiPriority="9" w:qFormat="1"/>
-    <w:lsdException w:name="heading 7" w:uiPriority="9" w:qFormat="1"/>
-    <w:lsdException w:name="heading 8" w:uiPriority="9" w:qFormat="1"/>
-    <w:lsdException w:name="heading 9" w:uiPriority="9" w:qFormat="1"/>
-    <w:lsdException w:name="toc 1" w:uiPriority="39"/>
-    <w:lsdException w:name="toc 2" w:uiPriority="39"/>
-    <w:lsdException w:name="toc 3" w:uiPriority="39"/>
-    <w:lsdException w:name="toc 4" w:uiPriority="39"/>
-    <w:lsdException w:name="toc 5" w:uiPriority="39"/>
-    <w:lsdException w:name="toc 6" w:uiPriority="39"/>
-    <w:lsdException w:name="toc 7" w:uiPriority="39"/>
-    <w:lsdException w:name="toc 8" w:uiPriority="39"/>
-    <w:lsdException w:name="toc 9" w:uiPriority="39"/>
-    <w:lsdException w:name="caption" w:uiPriority="35" w:qFormat="1"/>
-    <w:lsdException w:name="Title" w:semiHidden="0" w:uiPriority="10" w:unhideWhenUsed="0" w:qFormat="1"/>
-    <w:lsdException w:name="Default Paragraph Font" w:uiPriority="1"/>
-    <w:lsdException w:name="Subtitle" w:semiHidden="0" w:uiPriority="11" w:unhideWhenUsed="0" w:qFormat="1"/>
-    <w:lsdException w:name="Strong" w:semiHidden="0" w:uiPriority="22" w:unhideWhenUsed="0" w:qFormat="1"/>
-    <w:lsdException w:name="Emphasis" w:semiHidden="0" w:uiPriority="20" w:unhideWhenUsed="0" w:qFormat="1"/>
-    <w:lsdException w:name="Table Grid" w:semiHidden="0" w:uiPriority="59" w:unhideWhenUsed="0"/>
-    <w:lsdException w:name="Placeholder Text" w:unhideWhenUsed="0"/>
-    <w:lsdException w:name="No Spacing" w:semiHidden="0" w:uiPriority="1" w:unhideWhenUsed="0" w:qFormat="1"/>
-    <w:lsdException w:name="Light Shading" w:semiHidden="0" w:uiPriority="60" w:unhideWhenUsed="0"/>
-    <w:lsdException w:name="Light List" w:semiHidden="0" w:uiPriority="61" w:unhideWhenUsed="0"/>
-    <w:lsdException w:name="Light Grid" w:semiHidden="0" w:uiPriority="62" w:unhideWhenUsed="0"/>
-    <w:lsdException w:name="Medium Shading 1" w:semiHidden="0" w:uiPriority="63" w:unhideWhenUsed="0"/>
-    <w:lsdException w:name="Medium Shading 2" w:semiHidden="0" w:uiPriority="64" w:unhideWhenUsed="0"/>
-    <w:lsdException w:name="Medium List 1" w:semiHidden="0" w:uiPriority="65" w:unhideWhenUsed="0"/>
-    <w:lsdException w:name="Medium List 2" w:semiHidden="0" w:uiPriority="66" w:unhideWhenUsed="0"/>
-    <w:lsdException w:name="Medium Grid 1" w:semiHidden="0" w:uiPriority="67" w:unhideWhenUsed="0"/>
-    <w:lsdException w:name="Medium Grid 2" w:semiHidden="0" w:uiPriority="68" w:unhideWhenUsed="0"/>
-    <w:lsdException w:name="Medium Grid 3" w:semiHidden="0" w:uiPriority="69" w:unhideWhenUsed="0"/>
-    <w:lsdException w:name="Dark List" w:semiHidden="0" w:uiPriority="70" w:unhideWhenUsed="0"/>
-    <w:lsdException w:name="Colorful Shading" w:semiHidden="0" w:uiPriority="71" w:unhideWhenUsed="0"/>
-    <w:lsdException w:name="Colorful List" w:semiHidden="0" w:uiPriority="72" w:unhideWhenUsed="0"/>
-    <w:lsdException w:name="Colorful Grid" w:semiHidden="0" w:uiPriority="73" w:unhideWhenUsed="0"/>
-    <w:lsdException w:name="Light Shading Accent 1" w:semiHidden="0" w:uiPriority="60" w:unhideWhenUsed="0"/>
-    <w:lsdException w:name="Light List Accent 1" w:semiHidden="0" w:uiPriority="61" w:unhideWhenUsed="0"/>
-    <w:lsdException w:name="Light Grid Accent 1" w:semiHidden="0" w:uiPriority="62" w:unhideWhenUsed="0"/>
-    <w:lsdException w:name="Medium Shading 1 Accent 1" w:semiHidden="0" w:uiPriority="63" w:unhideWhenUsed="0"/>
-    <w:lsdException w:name="Medium Shading 2 Accent 1" w:semiHidden="0" w:uiPriority="64" w:unhideWhenUsed="0"/>
-    <w:lsdException w:name="Medium List 1 Accent 1" w:semiHidden="0" w:uiPriority="65" w:unhideWhenUsed="0"/>
-    <w:lsdException w:name="Revision" w:unhideWhenUsed="0"/>
-    <w:lsdException w:name="List Paragraph" w:semiHidden="0" w:uiPriority="34" w:unhideWhenUsed="0" w:qFormat="1"/>
-    <w:lsdException w:name="Quote" w:semiHidden="0" w:uiPriority="29" w:unhideWhenUsed="0" w:qFormat="1"/>
-    <w:lsdException w:name="Intense Quote" w:semiHidden="0" w:uiPriority="30" w:unhideWhenUsed="0" w:qFormat="1"/>
-    <w:lsdException w:name="Medium List 2 Accent 1" w:semiHidden="0" w:uiPriority="66" w:unhideWhenUsed="0"/>
-    <w:lsdException w:name="Medium Grid 1 Accent 1" w:semiHidden="0" w:uiPriority="67" w:unhideWhenUsed="0"/>
-    <w:lsdException w:name="Medium Grid 2 Accent 1" w:semiHidden="0" w:uiPriority="68" w:unhideWhenUsed="0"/>
-    <w:lsdException w:name="Medium Grid 3 Accent 1" w:semiHidden="0" w:uiPriority="69" w:unhideWhenUsed="0"/>
-    <w:lsdException w:name="Dark List Accent 1" w:semiHidden="0" w:uiPriority="70" w:unhideWhenUsed="0"/>
-    <w:lsdException w:name="Colorful Shading Accent 1" w:semiHidden="0" w:uiPriority="71" w:unhideWhenUsed="0"/>
-    <w:lsdException w:name="Colorful List Accent 1" w:semiHidden="0" w:uiPriority="72" w:unhideWhenUsed="0"/>
-    <w:lsdException w:name="Colorful Grid Accent 1" w:semiHidden="0" w:uiPriority="73" w:unhideWhenUsed="0"/>
-    <w:lsdException w:name="Light Shading Accent 2" w:semiHidden="0" w:uiPriority="60" w:unhideWhenUsed="0"/>
-    <w:lsdException w:name="Light List Accent 2" w:semiHidden="0" w:uiPriority="61" w:unhideWhenUsed="0"/>
-    <w:lsdException w:name="Light Grid Accent 2" w:semiHidden="0" w:uiPriority="62" w:unhideWhenUsed="0"/>
-    <w:lsdException w:name="Medium Shading 1 Accent 2" w:semiHidden="0" w:uiPriority="63" w:unhideWhenUsed="0"/>
-    <w:lsdException w:name="Medium Shading 2 Accent 2" w:semiHidden="0" w:uiPriority="64" w:unhideWhenUsed="0"/>
-    <w:lsdException w:name="Medium List 1 Accent 2" w:semiHidden="0" w:uiPriority="65" w:unhideWhenUsed="0"/>
-    <w:lsdException w:name="Medium List 2 Accent 2" w:semiHidden="0" w:uiPriority="66" w:unhideWhenUsed="0"/>
-    <w:lsdException w:name="Medium Grid 1 Accent 2" w:semiHidden="0" w:uiPriority="67" w:unhideWhenUsed="0"/>
-    <w:lsdException w:name="Medium Grid 2 Accent 2" w:semiHidden="0" w:uiPriority="68" w:unhideWhenUsed="0"/>
-    <w:lsdException w:name="Medium Grid 3 Accent 2" w:semiHidden="0" w:uiPriority="69" w:unhideWhenUsed="0"/>
-    <w:lsdException w:name="Dark List Accent 2" w:semiHidden="0" w:uiPriority="70" w:unhideWhenUsed="0"/>
-    <w:lsdException w:name="Colorful Shading Accent 2" w:semiHidden="0" w:uiPriority="71" w:unhideWhenUsed="0"/>
-    <w:lsdException w:name="Colorful List Accent 2" w:semiHidden="0" w:uiPriority="72" w:unhideWhenUsed="0"/>
-    <w:lsdException w:name="Colorful Grid Accent 2" w:semiHidden="0" w:uiPriority="73" w:unhideWhenUsed="0"/>
-    <w:lsdException w:name="Light Shading Accent 3" w:semiHidden="0" w:uiPriority="60" w:unhideWhenUsed="0"/>
-    <w:lsdException w:name="Light List Accent 3" w:semiHidden="0" w:uiPriority="61" w:unhideWhenUsed="0"/>
-    <w:lsdException w:name="Light Grid Accent 3" w:semiHidden="0" w:uiPriority="62" w:unhideWhenUsed="0"/>
-    <w:lsdException w:name="Medium Shading 1 Accent 3" w:semiHidden="0" w:uiPriority="63" w:unhideWhenUsed="0"/>
-    <w:lsdException w:name="Medium Shading 2 Accent 3" w:semiHidden="0" w:uiPriority="64" w:unhideWhenUsed="0"/>
-    <w:lsdException w:name="Medium List 1 Accent 3" w:semiHidden="0" w:uiPriority="65" w:unhideWhenUsed="0"/>
-    <w:lsdException w:name="Medium List 2 Accent 3" w:semiHidden="0" w:uiPriority="66" w:unhideWhenUsed="0"/>
-    <w:lsdException w:name="Medium Grid 1 Accent 3" w:semiHidden="0" w:uiPriority="67" w:unhideWhenUsed="0"/>
-    <w:lsdException w:name="Medium Grid 2 Accent 3" w:semiHidden="0" w:uiPriority="68" w:unhideWhenUsed="0"/>
-    <w:lsdException w:name="Medium Grid 3 Accent 3" w:semiHidden="0" w:uiPriority="69" w:unhideWhenUsed="0"/>
-    <w:lsdException w:name="Dark List Accent 3" w:semiHidden="0" w:uiPriority="70" w:unhideWhenUsed="0"/>
-    <w:lsdException w:name="Colorful Shading Accent 3" w:semiHidden="0" w:uiPriority="71" w:unhideWhenUsed="0"/>
-    <w:lsdException w:name="Colorful List Accent 3" w:semiHidden="0" w:uiPriority="72" w:unhideWhenUsed="0"/>
-    <w:lsdException w:name="Colorful Grid Accent 3" w:semiHidden="0" w:uiPriority="73" w:unhideWhenUsed="0"/>
-    <w:lsdException w:name="Light Shading Accent 4" w:semiHidden="0" w:uiPriority="60" w:unhideWhenUsed="0"/>
-    <w:lsdException w:name="Light List Accent 4" w:semiHidden="0" w:uiPriority="61" w:unhideWhenUsed="0"/>
-    <w:lsdException w:name="Light Grid Accent 4" w:semiHidden="0" w:uiPriority="62" w:unhideWhenUsed="0"/>
-    <w:lsdException w:name="Medium Shading 1 Accent 4" w:semiHidden="0" w:uiPriority="63" w:unhideWhenUsed="0"/>
-    <w:lsdException w:name="Medium Shading 2 Accent 4" w:semiHidden="0" w:uiPriority="64" w:unhideWhenUsed="0"/>
-    <w:lsdException w:name="Medium List 1 Accent 4" w:semiHidden="0" w:uiPriority="65" w:unhideWhenUsed="0"/>
-    <w:lsdException w:name="Medium List 2 Accent 4" w:semiHidden="0" w:uiPriority="66" w:unhideWhenUsed="0"/>
-    <w:lsdException w:name="Medium Grid 1 Accent 4" w:semiHidden="0" w:uiPriority="67" w:unhideWhenUsed="0"/>
-    <w:lsdException w:name="Medium Grid 2 Accent 4" w:semiHidden="0" w:uiPriority="68" w:unhideWhenUsed="0"/>
-    <w:lsdException w:name="Medium Grid 3 Accent 4" w:semiHidden="0" w:uiPriority="69" w:unhideWhenUsed="0"/>
-    <w:lsdException w:name="Dark List Accent 4" w:semiHidden="0" w:uiPriority="70" w:unhideWhenUsed="0"/>
-    <w:lsdException w:name="Colorful Shading Accent 4" w:semiHidden="0" w:uiPriority="71" w:unhideWhenUsed="0"/>
-    <w:lsdException w:name="Colorful List Accent 4" w:semiHidden="0" w:uiPriority="72" w:unhideWhenUsed="0"/>
-    <w:lsdException w:name="Colorful Grid Accent 4" w:semiHidden="0" w:uiPriority="73" w:unhideWhenUsed="0"/>
-    <w:lsdException w:name="Light Shading Accent 5" w:semiHidden="0" w:uiPriority="60" w:unhideWhenUsed="0"/>
-    <w:lsdException w:name="Light List Accent 5" w:semiHidden="0" w:uiPriority="61" w:unhideWhenUsed="0"/>
-    <w:lsdException w:name="Light Grid Accent 5" w:semiHidden="0" w:uiPriority="62" w:unhideWhenUsed="0"/>
-    <w:lsdException w:name="Medium Shading 1 Accent 5" w:semiHidden="0" w:uiPriority="63" w:unhideWhenUsed="0"/>
-    <w:lsdException w:name="Medium Shading 2 Accent 5" w:semiHidden="0" w:uiPriority="64" w:unhideWhenUsed="0"/>
-    <w:lsdException w:name="Medium List 1 Accent 5" w:semiHidden="0" w:uiPriority="65" w:unhideWhenUsed="0"/>
-    <w:lsdException w:name="Medium List 2 Accent 5" w:semiHidden="0" w:uiPriority="66" w:unhideWhenUsed="0"/>
-    <w:lsdException w:name="Medium Grid 1 Accent 5" w:semiHidden="0" w:uiPriority="67" w:unhideWhenUsed="0"/>
-    <w:lsdException w:name="Medium Grid 2 Accent 5" w:semiHidden="0" w:uiPriority="68" w:unhideWhenUsed="0"/>
-    <w:lsdException w:name="Medium Grid 3 Accent 5" w:semiHidden="0" w:uiPriority="69" w:unhideWhenUsed="0"/>
-    <w:lsdException w:name="Dark List Accent 5" w:semiHidden="0" w:uiPriority="70" w:unhideWhenUsed="0"/>
-    <w:lsdException w:name="Colorful Shading Accent 5" w:semiHidden="0" w:uiPriority="71" w:unhideWhenUsed="0"/>
-    <w:lsdException w:name="Colorful List Accent 5" w:semiHidden="0" w:uiPriority="72" w:unhideWhenUsed="0"/>
-    <w:lsdException w:name="Colorful Grid Accent 5" w:semiHidden="0" w:uiPriority="73" w:unhideWhenUsed="0"/>
-    <w:lsdException w:name="Light Shading Accent 6" w:semiHidden="0" w:uiPriority="60" w:unhideWhenUsed="0"/>
-    <w:lsdException w:name="Light List Accent 6" w:semiHidden="0" w:uiPriority="61" w:unhideWhenUsed="0"/>
-    <w:lsdException w:name="Light Grid Accent 6" w:semiHidden="0" w:uiPriority="62" w:unhideWhenUsed="0"/>
-    <w:lsdException w:name="Medium Shading 1 Accent 6" w:semiHidden="0" w:uiPriority="63" w:unhideWhenUsed="0"/>
-    <w:lsdException w:name="Medium Shading 2 Accent 6" w:semiHidden="0" w:uiPriority="64" w:unhideWhenUsed="0"/>
-    <w:lsdException w:name="Medium List 1 Accent 6" w:semiHidden="0" w:uiPriority="65" w:unhideWhenUsed="0"/>
-    <w:lsdException w:name="Medium List 2 Accent 6" w:semiHidden="0" w:uiPriority="66" w:unhideWhenUsed="0"/>
-    <w:lsdException w:name="Medium Grid 1 Accent 6" w:semiHidden="0" w:uiPriority="67" w:unhideWhenUsed="0"/>
-    <w:lsdException w:name="Medium Grid 2 Accent 6" w:semiHidden="0" w:uiPriority="68" w:unhideWhenUsed="0"/>
-    <w:lsdException w:name="Medium Grid 3 Accent 6" w:semiHidden="0" w:uiPriority="69" w:unhideWhenUsed="0"/>
-    <w:lsdException w:name="Dark List Accent 6" w:semiHidden="0" w:uiPriority="70" w:unhideWhenUsed="0"/>
-    <w:lsdException w:name="Colorful Shading Accent 6" w:semiHidden="0" w:uiPriority="71" w:unhideWhenUsed="0"/>
-    <w:lsdException w:name="Colorful List Accent 6" w:semiHidden="0" w:uiPriority="72" w:unhideWhenUsed="0"/>
-    <w:lsdException w:name="Colorful Grid Accent 6" w:semiHidden="0" w:uiPriority="73" w:unhideWhenUsed="0"/>
-    <w:lsdException w:name="Subtle Emphasis" w:semiHidden="0" w:uiPriority="19" w:unhideWhenUsed="0" w:qFormat="1"/>
-    <w:lsdException w:name="Intense Emphasis" w:semiHidden="0" w:uiPriority="21" w:unhideWhenUsed="0" w:qFormat="1"/>
-    <w:lsdException w:name="Subtle Reference" w:semiHidden="0" w:uiPriority="31" w:unhideWhenUsed="0" w:qFormat="1"/>
-    <w:lsdException w:name="Intense Reference" w:semiHidden="0" w:uiPriority="32" w:unhideWhenUsed="0" w:qFormat="1"/>
-    <w:lsdException w:name="Book Title" w:semiHidden="0" w:uiPriority="33" w:unhideWhenUsed="0" w:qFormat="1"/>
-    <w:lsdException w:name="Bibliography" w:uiPriority="37"/>
-    <w:lsdException w:name="TOC Heading" w:uiPriority="39" w:qFormat="1"/>
-  </w:latentStyles>
-  <w:style w:type="paragraph" w:default="1" w:styleId="Normal">
-    <w:name w:val="Normal"/>
-    <w:qFormat/>
-  </w:style>
-  <w:style w:type="character" w:default="1" w:styleId="Policepardfaut">
-    <w:name w:val="Default Paragraph Font"/>
-    <w:uiPriority w:val="1"/>
-    <w:semiHidden/>
-    <w:unhideWhenUsed/>
-  </w:style>
-  <w:style w:type="table" w:default="1" w:styleId="TableauNormal">
-    <w:name w:val="Normal Table"/>
-    <w:uiPriority w:val="99"/>
-    <w:semiHidden/>
-    <w:unhideWhenUsed/>
-    <w:tblPr>
-      <w:tblInd w:w="0" w:type="dxa"/>
-      <w:tblCellMar>
-        <w:top w:w="0" w:type="dxa"/>
-        <w:left w:w="108" w:type="dxa"/>
-        <w:bottom w:w="0" w:type="dxa"/>
-        <w:right w:w="108" w:type="dxa"/>
-      </w:tblCellMar>
-    </w:tblPr>
-  </w:style>
-  <w:style w:type="numbering" w:default="1" w:styleId="Aucuneliste">
-    <w:name w:val="No List"/>
-    <w:uiPriority w:val="99"/>
-    <w:semiHidden/>
-    <w:unhideWhenUsed/>
-  </w:style>
-  <w:style w:type="paragraph" w:styleId="Paragraphedeliste">
-    <w:name w:val="List Paragraph"/>
-    <w:basedOn w:val="Normal"/>
-    <w:uiPriority w:val="34"/>
-    <w:qFormat/>
-    <w:rsid w:val="004007D5"/>
-    <w:pPr>
-      <w:ind w:left="720"/>
-      <w:contextualSpacing/>
-    </w:pPr>
-  </w:style>
-  <w:style w:type="paragraph" w:styleId="Textedebulles">
-    <w:name w:val="Balloon Text"/>
-    <w:basedOn w:val="Normal"/>
-    <w:link w:val="TextedebullesCar"/>
-    <w:uiPriority w:val="99"/>
-    <w:semiHidden/>
-    <w:unhideWhenUsed/>
-    <w:rsid w:val="001C3B52"/>
-    <w:pPr>
-      <w:spacing w:after="0" w:line="240" w:lineRule="auto"/>
-    </w:pPr>
-    <w:rPr>
-      <w:rFonts w:ascii="Tahoma" w:hAnsi="Tahoma" w:cs="Tahoma"/>
-      <w:sz w:val="16"/>
-      <w:szCs w:val="16"/>
-    </w:rPr>
-  </w:style>
-  <w:style w:type="character" w:customStyle="1" w:styleId="TextedebullesCar">
-    <w:name w:val="Texte de bulles Car"/>
-    <w:basedOn w:val="Policepardfaut"/>
-    <w:link w:val="Textedebulles"/>
-    <w:uiPriority w:val="99"/>
-    <w:semiHidden/>
-    <w:rsid w:val="001C3B52"/>
-    <w:rPr>
-      <w:rFonts w:ascii="Tahoma" w:hAnsi="Tahoma" w:cs="Tahoma"/>
-      <w:sz w:val="16"/>
-      <w:szCs w:val="16"/>
-    </w:rPr>
-  </w:style>
-  <w:style w:type="table" w:styleId="Grilledutableau">
-    <w:name w:val="Table Grid"/>
-    <w:basedOn w:val="TableauNormal"/>
-    <w:uiPriority w:val="59"/>
-    <w:rsid w:val="00DC5C2A"/>
-    <w:pPr>
-      <w:spacing w:after="0" w:line="240" w:lineRule="auto"/>
-    </w:pPr>
-    <w:tblPr>
-      <w:tblBorders>
-        <w:top w:val="single" w:sz="4" w:space="0" w:color="000000" w:themeColor="text1"/>
-        <w:left w:val="single" w:sz="4" w:space="0" w:color="000000" w:themeColor="text1"/>
-        <w:bottom w:val="single" w:sz="4" w:space="0" w:color="000000" w:themeColor="text1"/>
-        <w:right w:val="single" w:sz="4" w:space="0" w:color="000000" w:themeColor="text1"/>
-        <w:insideH w:val="single" w:sz="4" w:space="0" w:color="000000" w:themeColor="text1"/>
-        <w:insideV w:val="single" w:sz="4" w:space="0" w:color="000000" w:themeColor="text1"/>
-      </w:tblBorders>
-    </w:tblPr>
-  </w:style>
-  <w:style w:type="paragraph" w:styleId="En-tte">
-    <w:name w:val="header"/>
-    <w:basedOn w:val="Normal"/>
-    <w:link w:val="En-tteCar"/>
-    <w:uiPriority w:val="99"/>
-    <w:semiHidden/>
-    <w:unhideWhenUsed/>
-    <w:rsid w:val="00DC125C"/>
-    <w:pPr>
-      <w:tabs>
-        <w:tab w:val="center" w:pos="4680"/>
-        <w:tab w:val="right" w:pos="9360"/>
-      </w:tabs>
-      <w:spacing w:after="0" w:line="240" w:lineRule="auto"/>
-    </w:pPr>
-  </w:style>
-  <w:style w:type="character" w:customStyle="1" w:styleId="En-tteCar">
-    <w:name w:val="En-tête Car"/>
-    <w:basedOn w:val="Policepardfaut"/>
-    <w:link w:val="En-tte"/>
-    <w:uiPriority w:val="99"/>
-    <w:semiHidden/>
-    <w:rsid w:val="00DC125C"/>
-  </w:style>
-  <w:style w:type="paragraph" w:styleId="Pieddepage">
-    <w:name w:val="footer"/>
-    <w:basedOn w:val="Normal"/>
-    <w:link w:val="PieddepageCar"/>
-    <w:uiPriority w:val="99"/>
-    <w:unhideWhenUsed/>
-    <w:rsid w:val="00DC125C"/>
-    <w:pPr>
-      <w:tabs>
-        <w:tab w:val="center" w:pos="4680"/>
-        <w:tab w:val="right" w:pos="9360"/>
-      </w:tabs>
-      <w:spacing w:after="0" w:line="240" w:lineRule="auto"/>
-    </w:pPr>
-  </w:style>
-  <w:style w:type="character" w:customStyle="1" w:styleId="PieddepageCar">
-    <w:name w:val="Pied de page Car"/>
-    <w:basedOn w:val="Policepardfaut"/>
-    <w:link w:val="Pieddepage"/>
+  <w:style w:type="character" w:customStyle="1" w:styleId="FooterChar">
+    <w:name w:val="Footer Char"/>
+    <w:basedOn w:val="DefaultParagraphFont"/>
+    <w:link w:val="Footer"/>
     <w:uiPriority w:val="99"/>
     <w:rsid w:val="00DC125C"/>
   </w:style>

</xml_diff>